<commit_message>
Agregue, Dividí y Ordene el Contenido
Si piensan utilizar algo y modifique importantemente el mundo avisar
antes pls
</commit_message>
<xml_diff>
--- a/Razas y Criaturas etc..docx
+++ b/Razas y Criaturas etc..docx
@@ -1,6 +1,7 @@
 
 <file path=word/document.xml><?xml version="1.0" encoding="utf-8"?>
-<w:document xmlns:wpc="http://schemas.microsoft.com/office/word/2010/wordprocessingCanvas" xmlns:cx="http://schemas.microsoft.com/office/drawing/2014/chartex" xmlns:cx1="http://schemas.microsoft.com/office/drawing/2015/9/8/chartex" xmlns:mc="http://schemas.openxmlformats.org/markup-compatibility/2006" xmlns:o="urn:schemas-microsoft-com:office:office" xmlns:r="http://schemas.openxmlformats.org/officeDocument/2006/relationships" xmlns:m="http://schemas.openxmlformats.org/officeDocument/2006/math" xmlns:v="urn:schemas-microsoft-com:vml" xmlns:wp14="http://schemas.microsoft.com/office/word/2010/wordprocessingDrawing" xmlns:wp="http://schemas.openxmlformats.org/drawingml/2006/wordprocessingDrawing" xmlns:w10="urn:schemas-microsoft-com:office:word" xmlns:w="http://schemas.openxmlformats.org/wordprocessingml/2006/main" xmlns:w14="http://schemas.microsoft.com/office/word/2010/wordml" xmlns:w15="http://schemas.microsoft.com/office/word/2012/wordml" xmlns:w16se="http://schemas.microsoft.com/office/word/2015/wordml/symex" xmlns:wpg="http://schemas.microsoft.com/office/word/2010/wordprocessingGroup" xmlns:wpi="http://schemas.microsoft.com/office/word/2010/wordprocessingInk" xmlns:wne="http://schemas.microsoft.com/office/word/2006/wordml" xmlns:wps="http://schemas.microsoft.com/office/word/2010/wordprocessingShape" mc:Ignorable="w14 w15 w16se wp14">
+<w:document xmlns:wpc="http://schemas.microsoft.com/office/word/2010/wordprocessingCanvas" xmlns:cx="http://schemas.microsoft.com/office/drawing/2014/chartex" xmlns:cx1="http://schemas.microsoft.com/office/drawing/2015/9/8/chartex" xmlns:cx2="http://schemas.microsoft.com/office/drawing/2015/10/21/chartex" xmlns:cx3="http://schemas.microsoft.com/office/drawing/2016/5/9/chartex" xmlns:cx4="http://schemas.microsoft.com/office/drawing/2016/5/10/chartex" xmlns:cx5="http://schemas.microsoft.com/office/drawing/2016/5/11/chartex" xmlns:mc="http://schemas.openxmlformats.org/markup-compatibility/2006" xmlns:o="urn:schemas-microsoft-com:office:office" xmlns:r="http://schemas.openxmlformats.org/officeDocument/2006/relationships" xmlns:m="http://schemas.openxmlformats.org/officeDocument/2006/math" xmlns:v="urn:schemas-microsoft-com:vml" xmlns:wp14="http://schemas.microsoft.com/office/word/2010/wordprocessingDrawing" xmlns:wp="http://schemas.openxmlformats.org/drawingml/2006/wordprocessingDrawing" xmlns:w10="urn:schemas-microsoft-com:office:word" xmlns:w="http://schemas.openxmlformats.org/wordprocessingml/2006/main" xmlns:w14="http://schemas.microsoft.com/office/word/2010/wordml" xmlns:w15="http://schemas.microsoft.com/office/word/2012/wordml" xmlns:w16se="http://schemas.microsoft.com/office/word/2015/wordml/symex" xmlns:wpg="http://schemas.microsoft.com/office/word/2010/wordprocessingGroup" xmlns:wpi="http://schemas.microsoft.com/office/word/2010/wordprocessingInk" xmlns:wne="http://schemas.microsoft.com/office/word/2006/wordml" xmlns:wps="http://schemas.microsoft.com/office/word/2010/wordprocessingShape" mc:Ignorable="w14 w15 w16se wp14">
+  <w:background w:color="000000" w:themeColor="text1"/>
   <w:body>
     <w:p>
       <w:pPr>
@@ -15,6 +16,22 @@
           <w:sz w:val="36"/>
           <w:szCs w:val="24"/>
         </w:rPr>
+        <w:t>Razas</w:t>
+      </w:r>
+    </w:p>
+    <w:p>
+      <w:pPr>
+        <w:jc w:val="both"/>
+        <w:rPr>
+          <w:sz w:val="36"/>
+          <w:szCs w:val="24"/>
+        </w:rPr>
+      </w:pPr>
+      <w:r>
+        <w:rPr>
+          <w:sz w:val="36"/>
+          <w:szCs w:val="24"/>
+        </w:rPr>
         <w:t>Humanos</w:t>
       </w:r>
     </w:p>
@@ -499,6 +516,7 @@
           <w:sz w:val="24"/>
           <w:szCs w:val="24"/>
         </w:rPr>
+        <w:lastRenderedPageBreak/>
         <w:pict>
           <v:shapetype id="_x0000_t75" coordsize="21600,21600" o:spt="75" o:preferrelative="t" path="m@4@5l@4@11@9@11@9@5xe" filled="f" stroked="f">
             <v:stroke joinstyle="miter"/>
@@ -519,7 +537,7 @@
             <v:path o:extrusionok="f" gradientshapeok="t" o:connecttype="rect"/>
             <o:lock v:ext="edit" aspectratio="t"/>
           </v:shapetype>
-          <v:shape id="_x0000_i1025" type="#_x0000_t75" style="width:207.75pt;height:258.75pt">
+          <v:shape id="_x0000_i1025" type="#_x0000_t75" style="width:208pt;height:259pt">
             <v:imagedata r:id="rId4" o:title="ludi"/>
           </v:shape>
         </w:pict>
@@ -530,7 +548,7 @@
           <w:szCs w:val="24"/>
         </w:rPr>
         <w:pict>
-          <v:shape id="_x0000_i1026" type="#_x0000_t75" style="width:213pt;height:257.25pt">
+          <v:shape id="_x0000_i1026" type="#_x0000_t75" style="width:213pt;height:257.5pt">
             <v:imagedata r:id="rId5" o:title="images"/>
           </v:shape>
         </w:pict>
@@ -558,186 +576,327 @@
           <w:sz w:val="36"/>
           <w:szCs w:val="24"/>
         </w:rPr>
+        <w:t>Elfos</w:t>
+      </w:r>
+    </w:p>
+    <w:p>
+      <w:pPr>
+        <w:jc w:val="both"/>
+        <w:rPr>
+          <w:sz w:val="24"/>
+          <w:szCs w:val="24"/>
+        </w:rPr>
+      </w:pPr>
+      <w:r>
+        <w:rPr>
+          <w:sz w:val="24"/>
+          <w:szCs w:val="24"/>
+        </w:rPr>
+        <w:t>Los elfos son humanoides de apariencia frágil y delicada, orejas puntiagudas, piel pálida y ojos almendrados. Viven muchos años, incluso se piensa que son inmortales.</w:t>
+      </w:r>
+    </w:p>
+    <w:p>
+      <w:pPr>
+        <w:jc w:val="both"/>
+        <w:rPr>
+          <w:sz w:val="24"/>
+          <w:szCs w:val="24"/>
+        </w:rPr>
+      </w:pPr>
+      <w:r>
+        <w:rPr>
+          <w:sz w:val="24"/>
+          <w:szCs w:val="24"/>
+        </w:rPr>
+        <w:t xml:space="preserve">A pesar de ser menos corpulentos que los </w:t>
+      </w:r>
+      <w:r>
+        <w:rPr>
+          <w:sz w:val="24"/>
+          <w:szCs w:val="24"/>
+        </w:rPr>
+        <w:t>humanos,</w:t>
+      </w:r>
+      <w:r>
+        <w:rPr>
+          <w:sz w:val="24"/>
+          <w:szCs w:val="24"/>
+        </w:rPr>
+        <w:t xml:space="preserve"> </w:t>
+      </w:r>
+      <w:r>
+        <w:rPr>
+          <w:sz w:val="24"/>
+          <w:szCs w:val="24"/>
+        </w:rPr>
+        <w:t xml:space="preserve">pero </w:t>
+      </w:r>
+      <w:r>
+        <w:rPr>
+          <w:sz w:val="24"/>
+          <w:szCs w:val="24"/>
+        </w:rPr>
+        <w:t>tienen mayor agilidad y destreza en sus movimientos. Un elfo se mueve con gracia y delicadeza y, de un modo tan sutil y silencioso, que a veces es imperceptible su presencia. Este hecho les permite seguir con sigilo a un enemigo al que quieren espiar, o realizar un ataque por sorpresa. Un elfo puede resultar prácticamente invisible en un bosque.</w:t>
+      </w:r>
+    </w:p>
+    <w:p>
+      <w:pPr>
+        <w:jc w:val="both"/>
+        <w:rPr>
+          <w:sz w:val="24"/>
+          <w:szCs w:val="24"/>
+        </w:rPr>
+      </w:pPr>
+      <w:r>
+        <w:rPr>
+          <w:sz w:val="24"/>
+          <w:szCs w:val="24"/>
+        </w:rPr>
+        <w:t>P</w:t>
+      </w:r>
+      <w:r>
+        <w:rPr>
+          <w:sz w:val="24"/>
+          <w:szCs w:val="24"/>
+        </w:rPr>
+        <w:t>rofesiones: excelentes arqueros</w:t>
+      </w:r>
+      <w:r>
+        <w:rPr>
+          <w:sz w:val="24"/>
+          <w:szCs w:val="24"/>
+        </w:rPr>
+        <w:t>, excelentes magos</w:t>
+      </w:r>
+      <w:r>
+        <w:rPr>
+          <w:sz w:val="24"/>
+          <w:szCs w:val="24"/>
+        </w:rPr>
+        <w:t>, excelentes recolectores</w:t>
+      </w:r>
+      <w:r>
+        <w:rPr>
+          <w:sz w:val="24"/>
+          <w:szCs w:val="24"/>
+        </w:rPr>
+        <w:t xml:space="preserve"> y excelentes picaros.</w:t>
+      </w:r>
+    </w:p>
+    <w:p>
+      <w:pPr>
+        <w:jc w:val="both"/>
+        <w:rPr>
+          <w:sz w:val="24"/>
+          <w:szCs w:val="24"/>
+        </w:rPr>
+      </w:pPr>
+      <w:r>
+        <w:rPr>
+          <w:sz w:val="24"/>
+          <w:szCs w:val="24"/>
+        </w:rPr>
+        <w:t>Cultura</w:t>
+      </w:r>
+      <w:r>
+        <w:rPr>
+          <w:sz w:val="24"/>
+          <w:szCs w:val="24"/>
+        </w:rPr>
+        <w:t>:</w:t>
+      </w:r>
+      <w:r>
+        <w:rPr>
+          <w:sz w:val="24"/>
+          <w:szCs w:val="24"/>
+        </w:rPr>
+        <w:t xml:space="preserve"> naturalista pacíficos y vegetarianos sus dominios son los bosques respetan y cuidan a la naturaleza</w:t>
+      </w:r>
+      <w:r>
+        <w:rPr>
+          <w:sz w:val="24"/>
+          <w:szCs w:val="24"/>
+        </w:rPr>
+        <w:t xml:space="preserve"> todos viven trabajando como un grupo con obligaciones y responsabilidades </w:t>
+      </w:r>
+      <w:r>
+        <w:rPr>
+          <w:sz w:val="24"/>
+          <w:szCs w:val="24"/>
+        </w:rPr>
+        <w:t>viven de la naturaleza.</w:t>
+      </w:r>
+    </w:p>
+    <w:p>
+      <w:pPr>
+        <w:jc w:val="both"/>
+        <w:rPr>
+          <w:sz w:val="24"/>
+          <w:szCs w:val="24"/>
+        </w:rPr>
+      </w:pPr>
+      <w:r>
+        <w:rPr>
+          <w:sz w:val="24"/>
+          <w:szCs w:val="24"/>
+        </w:rPr>
+        <w:t>Tie</w:t>
+      </w:r>
+      <w:r>
+        <w:rPr>
+          <w:sz w:val="24"/>
+          <w:szCs w:val="24"/>
+        </w:rPr>
+        <w:t xml:space="preserve">nen un solo reino </w:t>
+      </w:r>
+      <w:r>
+        <w:rPr>
+          <w:sz w:val="24"/>
+          <w:szCs w:val="24"/>
+        </w:rPr>
+        <w:t xml:space="preserve">el gran bosque eterno donde su rey </w:t>
+      </w:r>
+      <w:proofErr w:type="spellStart"/>
+      <w:r>
+        <w:rPr>
+          <w:sz w:val="24"/>
+          <w:szCs w:val="24"/>
+        </w:rPr>
+        <w:t>Dir'el</w:t>
+      </w:r>
+      <w:proofErr w:type="spellEnd"/>
+      <w:r>
+        <w:rPr>
+          <w:sz w:val="24"/>
+          <w:szCs w:val="24"/>
+        </w:rPr>
+        <w:t xml:space="preserve"> un sabio y poderoso mago elfo rige con tradición cuidando sus dominios y a su pueblo tiene una hija joven y hermosa que se dice es la más bella de todos los reinos llamada </w:t>
+      </w:r>
+      <w:proofErr w:type="spellStart"/>
+      <w:r>
+        <w:rPr>
+          <w:sz w:val="24"/>
+          <w:szCs w:val="24"/>
+        </w:rPr>
+        <w:t>Elenthurin</w:t>
+      </w:r>
+      <w:proofErr w:type="spellEnd"/>
+      <w:r>
+        <w:rPr>
+          <w:sz w:val="24"/>
+          <w:szCs w:val="24"/>
+        </w:rPr>
+        <w:t xml:space="preserve"> </w:t>
+      </w:r>
+      <w:r>
+        <w:rPr>
+          <w:sz w:val="24"/>
+          <w:szCs w:val="24"/>
+        </w:rPr>
+        <w:t>tan bella como talentosa en arquería y magia.</w:t>
+      </w:r>
+    </w:p>
+    <w:p>
+      <w:pPr>
+        <w:jc w:val="both"/>
+        <w:rPr>
+          <w:sz w:val="24"/>
+          <w:szCs w:val="24"/>
+        </w:rPr>
+      </w:pPr>
+      <w:r>
+        <w:rPr>
+          <w:sz w:val="24"/>
+          <w:szCs w:val="24"/>
+        </w:rPr>
         <w:lastRenderedPageBreak/>
-        <w:t>Elfos</w:t>
-      </w:r>
-    </w:p>
-    <w:p>
-      <w:pPr>
-        <w:jc w:val="both"/>
-        <w:rPr>
-          <w:sz w:val="24"/>
-          <w:szCs w:val="24"/>
-        </w:rPr>
-      </w:pPr>
-      <w:r>
-        <w:rPr>
-          <w:sz w:val="24"/>
-          <w:szCs w:val="24"/>
-        </w:rPr>
-        <w:t>Los elfos son humanoides de apariencia frágil y delicada, orejas puntiagudas, piel pálida y ojos almendrados. Viven muchos años, incluso se piensa que son inmortales.</w:t>
-      </w:r>
-    </w:p>
-    <w:p>
-      <w:pPr>
-        <w:jc w:val="both"/>
-        <w:rPr>
-          <w:sz w:val="24"/>
-          <w:szCs w:val="24"/>
-        </w:rPr>
-      </w:pPr>
-      <w:r>
-        <w:rPr>
-          <w:sz w:val="24"/>
-          <w:szCs w:val="24"/>
-        </w:rPr>
-        <w:t xml:space="preserve">A pesar de ser menos corpulentos que los </w:t>
-      </w:r>
-      <w:r>
-        <w:rPr>
-          <w:sz w:val="24"/>
-          <w:szCs w:val="24"/>
-        </w:rPr>
-        <w:t>humanos,</w:t>
-      </w:r>
-      <w:r>
-        <w:rPr>
-          <w:sz w:val="24"/>
-          <w:szCs w:val="24"/>
-        </w:rPr>
-        <w:t xml:space="preserve"> </w:t>
-      </w:r>
-      <w:r>
-        <w:rPr>
-          <w:sz w:val="24"/>
-          <w:szCs w:val="24"/>
-        </w:rPr>
-        <w:t xml:space="preserve">pero </w:t>
-      </w:r>
-      <w:r>
-        <w:rPr>
-          <w:sz w:val="24"/>
-          <w:szCs w:val="24"/>
-        </w:rPr>
-        <w:t>tienen mayor agilidad y destreza en sus movimientos. Un elfo se mueve con gracia y delicadeza y, de un modo tan sutil y silencioso, que a veces es imperceptible su presencia. Este hecho les permite seguir con sigilo a un enemigo al que quieren espiar, o realizar un ataque por sorpresa. Un elfo puede resultar prácticamente invisible en un bosque.</w:t>
-      </w:r>
-    </w:p>
-    <w:p>
-      <w:pPr>
-        <w:jc w:val="both"/>
-        <w:rPr>
-          <w:sz w:val="24"/>
-          <w:szCs w:val="24"/>
-        </w:rPr>
-      </w:pPr>
-      <w:r>
-        <w:rPr>
-          <w:sz w:val="24"/>
-          <w:szCs w:val="24"/>
-        </w:rPr>
-        <w:t>P</w:t>
-      </w:r>
-      <w:r>
-        <w:rPr>
-          <w:sz w:val="24"/>
-          <w:szCs w:val="24"/>
-        </w:rPr>
-        <w:t>rofesiones: excelentes arqueros</w:t>
-      </w:r>
-      <w:r>
-        <w:rPr>
-          <w:sz w:val="24"/>
-          <w:szCs w:val="24"/>
-        </w:rPr>
-        <w:t>, excelentes magos</w:t>
-      </w:r>
-      <w:r>
-        <w:rPr>
-          <w:sz w:val="24"/>
-          <w:szCs w:val="24"/>
-        </w:rPr>
-        <w:t>, excelentes recolectores</w:t>
-      </w:r>
-      <w:r>
-        <w:rPr>
-          <w:sz w:val="24"/>
-          <w:szCs w:val="24"/>
-        </w:rPr>
-        <w:t xml:space="preserve"> y excelentes picaros.</w:t>
-      </w:r>
-    </w:p>
-    <w:p>
-      <w:pPr>
-        <w:jc w:val="both"/>
-        <w:rPr>
-          <w:sz w:val="24"/>
-          <w:szCs w:val="24"/>
-        </w:rPr>
-      </w:pPr>
-      <w:r>
-        <w:rPr>
-          <w:sz w:val="24"/>
-          <w:szCs w:val="24"/>
-        </w:rPr>
-        <w:t>Cultura</w:t>
-      </w:r>
-      <w:r>
-        <w:rPr>
-          <w:sz w:val="24"/>
-          <w:szCs w:val="24"/>
-        </w:rPr>
-        <w:t>:</w:t>
-      </w:r>
-      <w:r>
-        <w:rPr>
-          <w:sz w:val="24"/>
-          <w:szCs w:val="24"/>
-        </w:rPr>
-        <w:t xml:space="preserve"> naturalista pacíficos y vegetarianos sus dominios son los bosques respetan y cuidan a la naturaleza</w:t>
-      </w:r>
-      <w:r>
-        <w:rPr>
-          <w:sz w:val="24"/>
-          <w:szCs w:val="24"/>
-        </w:rPr>
-        <w:t xml:space="preserve"> todos viven trabajando como un grupo con obligaciones y responsabilidades </w:t>
-      </w:r>
-      <w:r>
-        <w:rPr>
-          <w:sz w:val="24"/>
-          <w:szCs w:val="24"/>
-        </w:rPr>
-        <w:t>viven de la naturaleza.</w:t>
-      </w:r>
-    </w:p>
-    <w:p>
-      <w:pPr>
-        <w:jc w:val="both"/>
-        <w:rPr>
-          <w:sz w:val="24"/>
-          <w:szCs w:val="24"/>
-        </w:rPr>
-      </w:pPr>
-      <w:r>
-        <w:rPr>
-          <w:sz w:val="24"/>
-          <w:szCs w:val="24"/>
-        </w:rPr>
-        <w:t>Tie</w:t>
-      </w:r>
-      <w:r>
-        <w:rPr>
-          <w:sz w:val="24"/>
-          <w:szCs w:val="24"/>
-        </w:rPr>
-        <w:t xml:space="preserve">nen un solo reino </w:t>
-      </w:r>
-      <w:r>
-        <w:rPr>
-          <w:sz w:val="24"/>
-          <w:szCs w:val="24"/>
-        </w:rPr>
-        <w:t xml:space="preserve">el gran bosque eterno donde su rey </w:t>
+        <w:t>Tipos</w:t>
+      </w:r>
+      <w:r>
+        <w:rPr>
+          <w:sz w:val="24"/>
+          <w:szCs w:val="24"/>
+        </w:rPr>
+        <w:t xml:space="preserve"> de Elfos</w:t>
+      </w:r>
+    </w:p>
+    <w:p>
+      <w:pPr>
+        <w:jc w:val="both"/>
+        <w:rPr>
+          <w:sz w:val="24"/>
+          <w:szCs w:val="24"/>
+        </w:rPr>
+      </w:pPr>
+      <w:r>
+        <w:rPr>
+          <w:sz w:val="24"/>
+          <w:szCs w:val="24"/>
+        </w:rPr>
+        <w:t>Elfos Puros o</w:t>
+      </w:r>
+      <w:r>
+        <w:rPr>
+          <w:sz w:val="24"/>
+          <w:szCs w:val="24"/>
+        </w:rPr>
+        <w:t xml:space="preserve"> Altos Elfos </w:t>
+      </w:r>
+      <w:r>
+        <w:rPr>
+          <w:sz w:val="24"/>
+          <w:szCs w:val="24"/>
+        </w:rPr>
+        <w:t xml:space="preserve">viven 1000mil años </w:t>
+      </w:r>
+      <w:r>
+        <w:rPr>
+          <w:sz w:val="24"/>
+          <w:szCs w:val="24"/>
+        </w:rPr>
+        <w:t xml:space="preserve">de piel </w:t>
+      </w:r>
+      <w:r>
+        <w:rPr>
+          <w:sz w:val="24"/>
+          <w:szCs w:val="24"/>
+        </w:rPr>
+        <w:t xml:space="preserve">muy clara </w:t>
+      </w:r>
+      <w:r>
+        <w:rPr>
+          <w:sz w:val="24"/>
+          <w:szCs w:val="24"/>
+        </w:rPr>
+        <w:t xml:space="preserve">y cabello blanco muy raros son la realeza </w:t>
+      </w:r>
+      <w:r>
+        <w:rPr>
+          <w:sz w:val="24"/>
+          <w:szCs w:val="24"/>
+        </w:rPr>
+        <w:t xml:space="preserve">de los elfos por línea de sangre </w:t>
+      </w:r>
+      <w:r>
+        <w:rPr>
+          <w:sz w:val="24"/>
+          <w:szCs w:val="24"/>
+        </w:rPr>
+        <w:t xml:space="preserve">poderosos magos actualmente hay muy pocos conocidos </w:t>
+      </w:r>
+      <w:r>
+        <w:rPr>
+          <w:sz w:val="24"/>
+          <w:szCs w:val="24"/>
+        </w:rPr>
+        <w:t xml:space="preserve">solo </w:t>
+      </w:r>
+      <w:r>
+        <w:rPr>
+          <w:sz w:val="24"/>
+          <w:szCs w:val="24"/>
+        </w:rPr>
+        <w:t xml:space="preserve">el rey </w:t>
       </w:r>
       <w:proofErr w:type="spellStart"/>
       <w:r>
@@ -753,7 +912,7 @@
           <w:sz w:val="24"/>
           <w:szCs w:val="24"/>
         </w:rPr>
-        <w:t xml:space="preserve"> un sabio y poderoso mago elfo rige con tradición cuidando sus dominios y a su pueblo tiene una hija joven y hermosa que se dice es la más bella de todos los reinos llamada </w:t>
+        <w:t xml:space="preserve"> y su hija la princesa </w:t>
       </w:r>
       <w:proofErr w:type="spellStart"/>
       <w:r>
@@ -769,147 +928,6 @@
           <w:sz w:val="24"/>
           <w:szCs w:val="24"/>
         </w:rPr>
-        <w:t xml:space="preserve"> </w:t>
-      </w:r>
-      <w:r>
-        <w:rPr>
-          <w:sz w:val="24"/>
-          <w:szCs w:val="24"/>
-        </w:rPr>
-        <w:t>tan bella como talentosa en arquería y magia.</w:t>
-      </w:r>
-    </w:p>
-    <w:p>
-      <w:pPr>
-        <w:jc w:val="both"/>
-        <w:rPr>
-          <w:sz w:val="24"/>
-          <w:szCs w:val="24"/>
-        </w:rPr>
-      </w:pPr>
-      <w:r>
-        <w:rPr>
-          <w:sz w:val="24"/>
-          <w:szCs w:val="24"/>
-        </w:rPr>
-        <w:t>Tipos</w:t>
-      </w:r>
-      <w:r>
-        <w:rPr>
-          <w:sz w:val="24"/>
-          <w:szCs w:val="24"/>
-        </w:rPr>
-        <w:t xml:space="preserve"> de Elfos</w:t>
-      </w:r>
-    </w:p>
-    <w:p>
-      <w:pPr>
-        <w:jc w:val="both"/>
-        <w:rPr>
-          <w:sz w:val="24"/>
-          <w:szCs w:val="24"/>
-        </w:rPr>
-      </w:pPr>
-      <w:r>
-        <w:rPr>
-          <w:sz w:val="24"/>
-          <w:szCs w:val="24"/>
-        </w:rPr>
-        <w:t>Elfos Puros o</w:t>
-      </w:r>
-      <w:r>
-        <w:rPr>
-          <w:sz w:val="24"/>
-          <w:szCs w:val="24"/>
-        </w:rPr>
-        <w:t xml:space="preserve"> Altos Elfos </w:t>
-      </w:r>
-      <w:r>
-        <w:rPr>
-          <w:sz w:val="24"/>
-          <w:szCs w:val="24"/>
-        </w:rPr>
-        <w:t xml:space="preserve">viven 1000mil años </w:t>
-      </w:r>
-      <w:r>
-        <w:rPr>
-          <w:sz w:val="24"/>
-          <w:szCs w:val="24"/>
-        </w:rPr>
-        <w:t xml:space="preserve">de piel </w:t>
-      </w:r>
-      <w:r>
-        <w:rPr>
-          <w:sz w:val="24"/>
-          <w:szCs w:val="24"/>
-        </w:rPr>
-        <w:t xml:space="preserve">muy clara </w:t>
-      </w:r>
-      <w:r>
-        <w:rPr>
-          <w:sz w:val="24"/>
-          <w:szCs w:val="24"/>
-        </w:rPr>
-        <w:t xml:space="preserve">y cabello blanco muy raros son la realeza </w:t>
-      </w:r>
-      <w:r>
-        <w:rPr>
-          <w:sz w:val="24"/>
-          <w:szCs w:val="24"/>
-        </w:rPr>
-        <w:t xml:space="preserve">de los elfos por línea de sangre </w:t>
-      </w:r>
-      <w:r>
-        <w:rPr>
-          <w:sz w:val="24"/>
-          <w:szCs w:val="24"/>
-        </w:rPr>
-        <w:t xml:space="preserve">poderosos magos actualmente hay muy pocos conocidos </w:t>
-      </w:r>
-      <w:r>
-        <w:rPr>
-          <w:sz w:val="24"/>
-          <w:szCs w:val="24"/>
-        </w:rPr>
-        <w:t xml:space="preserve">solo </w:t>
-      </w:r>
-      <w:r>
-        <w:rPr>
-          <w:sz w:val="24"/>
-          <w:szCs w:val="24"/>
-        </w:rPr>
-        <w:t xml:space="preserve">el rey </w:t>
-      </w:r>
-      <w:proofErr w:type="spellStart"/>
-      <w:r>
-        <w:rPr>
-          <w:sz w:val="24"/>
-          <w:szCs w:val="24"/>
-        </w:rPr>
-        <w:t>Dir'el</w:t>
-      </w:r>
-      <w:proofErr w:type="spellEnd"/>
-      <w:r>
-        <w:rPr>
-          <w:sz w:val="24"/>
-          <w:szCs w:val="24"/>
-        </w:rPr>
-        <w:t xml:space="preserve"> y su hija la princesa </w:t>
-      </w:r>
-      <w:proofErr w:type="spellStart"/>
-      <w:r>
-        <w:rPr>
-          <w:sz w:val="24"/>
-          <w:szCs w:val="24"/>
-        </w:rPr>
-        <w:t>Elenthurin</w:t>
-      </w:r>
-      <w:proofErr w:type="spellEnd"/>
-      <w:r>
-        <w:rPr>
-          <w:sz w:val="24"/>
-          <w:szCs w:val="24"/>
-        </w:rPr>
         <w:t>.</w:t>
       </w:r>
     </w:p>
@@ -927,7 +945,7 @@
           <w:szCs w:val="24"/>
         </w:rPr>
         <w:pict>
-          <v:shape id="_x0000_i1027" type="#_x0000_t75" style="width:358.5pt;height:174.75pt">
+          <v:shape id="_x0000_i1027" type="#_x0000_t75" style="width:358.5pt;height:175pt">
             <v:imagedata r:id="rId6" o:title="descarga"/>
           </v:shape>
         </w:pict>
@@ -992,9 +1010,8 @@
           <w:sz w:val="24"/>
           <w:szCs w:val="24"/>
         </w:rPr>
-        <w:lastRenderedPageBreak/>
         <w:pict>
-          <v:shape id="_x0000_i1028" type="#_x0000_t75" style="width:207.75pt;height:192.75pt">
+          <v:shape id="_x0000_i1028" type="#_x0000_t75" style="width:208pt;height:193pt">
             <v:imagedata r:id="rId7" o:title="imagenes-elfos-de-la-oscuridad4"/>
           </v:shape>
         </w:pict>
@@ -1112,8 +1129,9 @@
           <w:sz w:val="24"/>
           <w:szCs w:val="24"/>
         </w:rPr>
+        <w:lastRenderedPageBreak/>
         <w:pict>
-          <v:shape id="_x0000_i1030" type="#_x0000_t75" style="width:169.5pt;height:236.25pt">
+          <v:shape id="_x0000_i1030" type="#_x0000_t75" style="width:169.5pt;height:236.5pt">
             <v:imagedata r:id="rId9" o:title="4gyr"/>
           </v:shape>
         </w:pict>
@@ -1243,449 +1261,442 @@
           <w:sz w:val="24"/>
           <w:szCs w:val="24"/>
         </w:rPr>
-        <w:t xml:space="preserve">muy resistentes al </w:t>
-      </w:r>
+        <w:t xml:space="preserve">muy resistentes al combate </w:t>
+      </w:r>
+      <w:r>
+        <w:rPr>
+          <w:sz w:val="24"/>
+          <w:szCs w:val="24"/>
+        </w:rPr>
+        <w:t>suelen vivir unos 50 años. Son seres de las montañas que vi</w:t>
+      </w:r>
+      <w:r>
+        <w:rPr>
+          <w:sz w:val="24"/>
+          <w:szCs w:val="24"/>
+        </w:rPr>
+        <w:t>ven de la caza</w:t>
+      </w:r>
+      <w:r>
+        <w:rPr>
+          <w:sz w:val="24"/>
+          <w:szCs w:val="24"/>
+        </w:rPr>
+        <w:t xml:space="preserve"> los saqueos y la guerra.</w:t>
+      </w:r>
+    </w:p>
+    <w:p>
+      <w:pPr>
+        <w:jc w:val="both"/>
+        <w:rPr>
+          <w:sz w:val="24"/>
+          <w:szCs w:val="24"/>
+        </w:rPr>
+      </w:pPr>
+      <w:r>
+        <w:rPr>
+          <w:sz w:val="24"/>
+          <w:szCs w:val="24"/>
+        </w:rPr>
+        <w:t>P</w:t>
+      </w:r>
+      <w:r>
+        <w:rPr>
+          <w:sz w:val="24"/>
+          <w:szCs w:val="24"/>
+        </w:rPr>
+        <w:t>rofesiones: excelentes gue</w:t>
+      </w:r>
+      <w:r>
+        <w:rPr>
+          <w:sz w:val="24"/>
+          <w:szCs w:val="24"/>
+        </w:rPr>
+        <w:t>rreros y</w:t>
+      </w:r>
+      <w:r>
+        <w:rPr>
+          <w:sz w:val="24"/>
+          <w:szCs w:val="24"/>
+        </w:rPr>
+        <w:t xml:space="preserve"> excelentes cazadores.</w:t>
+      </w:r>
+    </w:p>
+    <w:p>
+      <w:pPr>
+        <w:jc w:val="both"/>
+        <w:rPr>
+          <w:sz w:val="24"/>
+          <w:szCs w:val="24"/>
+        </w:rPr>
+      </w:pPr>
+      <w:r>
+        <w:rPr>
+          <w:sz w:val="24"/>
+          <w:szCs w:val="24"/>
+        </w:rPr>
+        <w:t>Cultura</w:t>
+      </w:r>
+      <w:r>
+        <w:rPr>
+          <w:sz w:val="24"/>
+          <w:szCs w:val="24"/>
+        </w:rPr>
+        <w:t>:</w:t>
+      </w:r>
+      <w:r>
+        <w:rPr>
+          <w:sz w:val="24"/>
+          <w:szCs w:val="24"/>
+        </w:rPr>
+        <w:t xml:space="preserve"> de tribu</w:t>
+      </w:r>
+      <w:r>
+        <w:rPr>
+          <w:sz w:val="24"/>
+          <w:szCs w:val="24"/>
+        </w:rPr>
+        <w:t>s</w:t>
+      </w:r>
+      <w:r>
+        <w:rPr>
+          <w:sz w:val="24"/>
+          <w:szCs w:val="24"/>
+        </w:rPr>
+        <w:t xml:space="preserve"> </w:t>
+      </w:r>
+      <w:r>
+        <w:rPr>
+          <w:sz w:val="24"/>
+          <w:szCs w:val="24"/>
+        </w:rPr>
+        <w:t xml:space="preserve">de </w:t>
+      </w:r>
+      <w:r>
+        <w:rPr>
+          <w:sz w:val="24"/>
+          <w:szCs w:val="24"/>
+        </w:rPr>
+        <w:t xml:space="preserve">guerreros </w:t>
+      </w:r>
+      <w:r>
+        <w:rPr>
+          <w:sz w:val="24"/>
+          <w:szCs w:val="24"/>
+        </w:rPr>
+        <w:t xml:space="preserve">y fuerza </w:t>
+      </w:r>
+      <w:r>
+        <w:rPr>
+          <w:sz w:val="24"/>
+          <w:szCs w:val="24"/>
+        </w:rPr>
+        <w:t xml:space="preserve">donde el </w:t>
+      </w:r>
+      <w:r>
+        <w:rPr>
+          <w:sz w:val="24"/>
+          <w:szCs w:val="24"/>
+        </w:rPr>
+        <w:t>aspirante a rey</w:t>
+      </w:r>
+      <w:r>
+        <w:rPr>
+          <w:sz w:val="24"/>
+          <w:szCs w:val="24"/>
+        </w:rPr>
+        <w:t xml:space="preserve"> tiene que derrotar </w:t>
+      </w:r>
+      <w:r>
+        <w:rPr>
+          <w:sz w:val="24"/>
+          <w:szCs w:val="24"/>
+        </w:rPr>
+        <w:t>a los</w:t>
+      </w:r>
+      <w:r>
+        <w:rPr>
+          <w:sz w:val="24"/>
+          <w:szCs w:val="24"/>
+        </w:rPr>
+        <w:t xml:space="preserve"> guerreros más fuertes</w:t>
+      </w:r>
+      <w:r>
+        <w:rPr>
+          <w:sz w:val="24"/>
+          <w:szCs w:val="24"/>
+        </w:rPr>
+        <w:t xml:space="preserve"> de cada tribu</w:t>
+      </w:r>
+      <w:r>
+        <w:rPr>
+          <w:sz w:val="24"/>
+          <w:szCs w:val="24"/>
+        </w:rPr>
+        <w:t xml:space="preserve"> en un combate solitario 1 tras otro sin descanso para ganar el derecho a liderar </w:t>
+      </w:r>
+      <w:r>
+        <w:rPr>
+          <w:sz w:val="24"/>
+          <w:szCs w:val="24"/>
+        </w:rPr>
+        <w:t xml:space="preserve">a todas las tribus como un rey </w:t>
+      </w:r>
+      <w:r>
+        <w:rPr>
+          <w:sz w:val="24"/>
+          <w:szCs w:val="24"/>
+        </w:rPr>
+        <w:t xml:space="preserve">si perdiera un solo </w:t>
+      </w:r>
+      <w:r>
+        <w:rPr>
+          <w:sz w:val="24"/>
+          <w:szCs w:val="24"/>
+        </w:rPr>
+        <w:t xml:space="preserve">de los </w:t>
+      </w:r>
+      <w:r>
+        <w:rPr>
+          <w:sz w:val="24"/>
+          <w:szCs w:val="24"/>
+        </w:rPr>
+        <w:t>combate</w:t>
+      </w:r>
+      <w:r>
+        <w:rPr>
+          <w:sz w:val="24"/>
+          <w:szCs w:val="24"/>
+        </w:rPr>
+        <w:t>s</w:t>
+      </w:r>
+      <w:r>
+        <w:rPr>
+          <w:sz w:val="24"/>
+          <w:szCs w:val="24"/>
+        </w:rPr>
+        <w:t xml:space="preserve"> será marcado y expulsado de la tribu de por vida.</w:t>
+      </w:r>
+    </w:p>
+    <w:p>
+      <w:pPr>
+        <w:jc w:val="both"/>
+        <w:rPr>
+          <w:sz w:val="24"/>
+          <w:szCs w:val="24"/>
+        </w:rPr>
+      </w:pPr>
+      <w:r>
+        <w:rPr>
+          <w:sz w:val="24"/>
+          <w:szCs w:val="24"/>
+        </w:rPr>
+        <w:t xml:space="preserve">Tienen una sola </w:t>
+      </w:r>
+      <w:r>
+        <w:rPr>
+          <w:sz w:val="24"/>
+          <w:szCs w:val="24"/>
+        </w:rPr>
+        <w:t xml:space="preserve">y gran </w:t>
+      </w:r>
+      <w:r>
+        <w:rPr>
+          <w:sz w:val="24"/>
+          <w:szCs w:val="24"/>
+        </w:rPr>
+        <w:t xml:space="preserve">tribu de momento </w:t>
+      </w:r>
+      <w:r>
+        <w:rPr>
+          <w:sz w:val="24"/>
+          <w:szCs w:val="24"/>
+        </w:rPr>
+        <w:t xml:space="preserve">que lleva el nombre de su rey </w:t>
+      </w:r>
+      <w:r>
+        <w:rPr>
+          <w:sz w:val="24"/>
+          <w:szCs w:val="24"/>
+        </w:rPr>
+        <w:t>debido a que el rey</w:t>
+      </w:r>
+      <w:r>
+        <w:rPr>
+          <w:sz w:val="24"/>
+          <w:szCs w:val="24"/>
+        </w:rPr>
+        <w:t xml:space="preserve"> </w:t>
+      </w:r>
+      <w:proofErr w:type="spellStart"/>
+      <w:r>
+        <w:rPr>
+          <w:sz w:val="24"/>
+          <w:szCs w:val="24"/>
+        </w:rPr>
+        <w:t>Groga</w:t>
+      </w:r>
+      <w:proofErr w:type="spellEnd"/>
+      <w:r>
+        <w:rPr>
+          <w:sz w:val="24"/>
+          <w:szCs w:val="24"/>
+        </w:rPr>
+        <w:t xml:space="preserve"> </w:t>
+      </w:r>
+      <w:r>
+        <w:rPr>
+          <w:sz w:val="24"/>
+          <w:szCs w:val="24"/>
+        </w:rPr>
+        <w:t xml:space="preserve">es un </w:t>
+      </w:r>
+      <w:proofErr w:type="spellStart"/>
+      <w:r>
+        <w:rPr>
+          <w:sz w:val="24"/>
+          <w:szCs w:val="24"/>
+        </w:rPr>
+        <w:t>Orog</w:t>
+      </w:r>
+      <w:proofErr w:type="spellEnd"/>
+      <w:r>
+        <w:rPr>
+          <w:sz w:val="24"/>
+          <w:szCs w:val="24"/>
+        </w:rPr>
+        <w:t xml:space="preserve"> </w:t>
+      </w:r>
+      <w:r>
+        <w:rPr>
+          <w:sz w:val="24"/>
+          <w:szCs w:val="24"/>
+        </w:rPr>
+        <w:t>brutal y salvaje logro unificar a todas las tribus</w:t>
+      </w:r>
+      <w:r>
+        <w:rPr>
+          <w:sz w:val="24"/>
+          <w:szCs w:val="24"/>
+        </w:rPr>
+        <w:t xml:space="preserve"> pasando la prueba y así</w:t>
+      </w:r>
+      <w:r>
+        <w:rPr>
+          <w:sz w:val="24"/>
+          <w:szCs w:val="24"/>
+        </w:rPr>
+        <w:t xml:space="preserve"> manteniendo a los orcos unidos y reduciendo l</w:t>
+      </w:r>
+      <w:r>
+        <w:rPr>
+          <w:sz w:val="24"/>
+          <w:szCs w:val="24"/>
+        </w:rPr>
+        <w:t>os c</w:t>
+      </w:r>
+      <w:r>
+        <w:rPr>
+          <w:sz w:val="24"/>
+          <w:szCs w:val="24"/>
+        </w:rPr>
+        <w:t>onflictos in</w:t>
+      </w:r>
+      <w:r>
+        <w:rPr>
+          <w:sz w:val="24"/>
+          <w:szCs w:val="24"/>
+        </w:rPr>
+        <w:t xml:space="preserve">ternos todos le temen a </w:t>
+      </w:r>
+      <w:proofErr w:type="spellStart"/>
+      <w:r>
+        <w:rPr>
+          <w:sz w:val="24"/>
+          <w:szCs w:val="24"/>
+        </w:rPr>
+        <w:t>Groga</w:t>
+      </w:r>
+      <w:proofErr w:type="spellEnd"/>
+      <w:r>
+        <w:rPr>
+          <w:sz w:val="24"/>
+          <w:szCs w:val="24"/>
+        </w:rPr>
+        <w:t xml:space="preserve"> y lo respetan.</w:t>
+      </w:r>
+    </w:p>
+    <w:p>
+      <w:pPr>
+        <w:jc w:val="both"/>
+        <w:rPr>
+          <w:sz w:val="24"/>
+          <w:szCs w:val="24"/>
+        </w:rPr>
+      </w:pPr>
+      <w:r>
+        <w:rPr>
+          <w:sz w:val="24"/>
+          <w:szCs w:val="24"/>
+        </w:rPr>
+        <w:t>Tipos</w:t>
+      </w:r>
+      <w:r>
+        <w:rPr>
+          <w:sz w:val="24"/>
+          <w:szCs w:val="24"/>
+        </w:rPr>
+        <w:t xml:space="preserve"> de Orcos</w:t>
+      </w:r>
+    </w:p>
+    <w:p>
+      <w:pPr>
+        <w:jc w:val="both"/>
+        <w:rPr>
+          <w:sz w:val="24"/>
+          <w:szCs w:val="24"/>
+        </w:rPr>
+      </w:pPr>
+      <w:proofErr w:type="spellStart"/>
+      <w:r>
+        <w:rPr>
+          <w:sz w:val="24"/>
+          <w:szCs w:val="24"/>
+        </w:rPr>
+        <w:t>Orogs</w:t>
+      </w:r>
+      <w:proofErr w:type="spellEnd"/>
+      <w:r>
+        <w:rPr>
+          <w:sz w:val="24"/>
+          <w:szCs w:val="24"/>
+        </w:rPr>
+        <w:t xml:space="preserve"> Son orcos de élite, procedentes de una mezcla entre orcos y ogros. Su altura es mayor (2 metros) que la de los orcos comunes, y llegan a ser guerreros muy fuertes y altamente disciplinados por lo que v</w:t>
+      </w:r>
+      <w:r>
+        <w:rPr>
+          <w:sz w:val="24"/>
+          <w:szCs w:val="24"/>
+        </w:rPr>
+        <w:t xml:space="preserve">an encabezando el ejército orco. </w:t>
+      </w:r>
+    </w:p>
+    <w:p>
+      <w:pPr>
+        <w:jc w:val="both"/>
+        <w:rPr>
+          <w:sz w:val="24"/>
+          <w:szCs w:val="24"/>
+        </w:rPr>
+      </w:pPr>
       <w:r>
         <w:rPr>
           <w:sz w:val="24"/>
           <w:szCs w:val="24"/>
         </w:rPr>
         <w:lastRenderedPageBreak/>
-        <w:t xml:space="preserve">combate </w:t>
-      </w:r>
-      <w:r>
-        <w:rPr>
-          <w:sz w:val="24"/>
-          <w:szCs w:val="24"/>
-        </w:rPr>
-        <w:t>suelen vivir unos 50 años. Son seres de las montañas que vi</w:t>
-      </w:r>
-      <w:r>
-        <w:rPr>
-          <w:sz w:val="24"/>
-          <w:szCs w:val="24"/>
-        </w:rPr>
-        <w:t>ven de la caza</w:t>
-      </w:r>
-      <w:r>
-        <w:rPr>
-          <w:sz w:val="24"/>
-          <w:szCs w:val="24"/>
-        </w:rPr>
-        <w:t xml:space="preserve"> los saqueos y la guerra.</w:t>
-      </w:r>
-    </w:p>
-    <w:p>
-      <w:pPr>
-        <w:jc w:val="both"/>
-        <w:rPr>
-          <w:sz w:val="24"/>
-          <w:szCs w:val="24"/>
-        </w:rPr>
-      </w:pPr>
-      <w:r>
-        <w:rPr>
-          <w:sz w:val="24"/>
-          <w:szCs w:val="24"/>
-        </w:rPr>
-        <w:t>P</w:t>
-      </w:r>
-      <w:r>
-        <w:rPr>
-          <w:sz w:val="24"/>
-          <w:szCs w:val="24"/>
-        </w:rPr>
-        <w:t>rofesiones: excelentes gue</w:t>
-      </w:r>
-      <w:r>
-        <w:rPr>
-          <w:sz w:val="24"/>
-          <w:szCs w:val="24"/>
-        </w:rPr>
-        <w:t>rreros y</w:t>
-      </w:r>
-      <w:r>
-        <w:rPr>
-          <w:sz w:val="24"/>
-          <w:szCs w:val="24"/>
-        </w:rPr>
-        <w:t xml:space="preserve"> excelentes cazadores.</w:t>
-      </w:r>
-    </w:p>
-    <w:p>
-      <w:pPr>
-        <w:jc w:val="both"/>
-        <w:rPr>
-          <w:sz w:val="24"/>
-          <w:szCs w:val="24"/>
-        </w:rPr>
-      </w:pPr>
-      <w:r>
-        <w:rPr>
-          <w:sz w:val="24"/>
-          <w:szCs w:val="24"/>
-        </w:rPr>
-        <w:t>Cultura</w:t>
-      </w:r>
-      <w:r>
-        <w:rPr>
-          <w:sz w:val="24"/>
-          <w:szCs w:val="24"/>
-        </w:rPr>
-        <w:t>:</w:t>
-      </w:r>
-      <w:r>
-        <w:rPr>
-          <w:sz w:val="24"/>
-          <w:szCs w:val="24"/>
-        </w:rPr>
-        <w:t xml:space="preserve"> de tribu</w:t>
-      </w:r>
-      <w:r>
-        <w:rPr>
-          <w:sz w:val="24"/>
-          <w:szCs w:val="24"/>
-        </w:rPr>
-        <w:t>s</w:t>
-      </w:r>
-      <w:r>
-        <w:rPr>
-          <w:sz w:val="24"/>
-          <w:szCs w:val="24"/>
-        </w:rPr>
-        <w:t xml:space="preserve"> </w:t>
-      </w:r>
-      <w:r>
-        <w:rPr>
-          <w:sz w:val="24"/>
-          <w:szCs w:val="24"/>
-        </w:rPr>
-        <w:t xml:space="preserve">de </w:t>
-      </w:r>
-      <w:r>
-        <w:rPr>
-          <w:sz w:val="24"/>
-          <w:szCs w:val="24"/>
-        </w:rPr>
-        <w:t xml:space="preserve">guerreros </w:t>
-      </w:r>
-      <w:r>
-        <w:rPr>
-          <w:sz w:val="24"/>
-          <w:szCs w:val="24"/>
-        </w:rPr>
-        <w:t xml:space="preserve">y fuerza </w:t>
-      </w:r>
-      <w:r>
-        <w:rPr>
-          <w:sz w:val="24"/>
-          <w:szCs w:val="24"/>
-        </w:rPr>
-        <w:t xml:space="preserve">donde el </w:t>
-      </w:r>
-      <w:r>
-        <w:rPr>
-          <w:sz w:val="24"/>
-          <w:szCs w:val="24"/>
-        </w:rPr>
-        <w:t>aspirante a rey</w:t>
-      </w:r>
-      <w:r>
-        <w:rPr>
-          <w:sz w:val="24"/>
-          <w:szCs w:val="24"/>
-        </w:rPr>
-        <w:t xml:space="preserve"> tiene que derrotar </w:t>
-      </w:r>
-      <w:r>
-        <w:rPr>
-          <w:sz w:val="24"/>
-          <w:szCs w:val="24"/>
-        </w:rPr>
-        <w:t>a los</w:t>
-      </w:r>
-      <w:r>
-        <w:rPr>
-          <w:sz w:val="24"/>
-          <w:szCs w:val="24"/>
-        </w:rPr>
-        <w:t xml:space="preserve"> guerreros más fuertes</w:t>
-      </w:r>
-      <w:r>
-        <w:rPr>
-          <w:sz w:val="24"/>
-          <w:szCs w:val="24"/>
-        </w:rPr>
-        <w:t xml:space="preserve"> de cada tribu</w:t>
-      </w:r>
-      <w:r>
-        <w:rPr>
-          <w:sz w:val="24"/>
-          <w:szCs w:val="24"/>
-        </w:rPr>
-        <w:t xml:space="preserve"> en un combate solitario 1 tras otro sin descanso para ganar el derecho a liderar </w:t>
-      </w:r>
-      <w:r>
-        <w:rPr>
-          <w:sz w:val="24"/>
-          <w:szCs w:val="24"/>
-        </w:rPr>
-        <w:t xml:space="preserve">a todas las tribus como un rey </w:t>
-      </w:r>
-      <w:r>
-        <w:rPr>
-          <w:sz w:val="24"/>
-          <w:szCs w:val="24"/>
-        </w:rPr>
-        <w:t xml:space="preserve">si perdiera un solo </w:t>
-      </w:r>
-      <w:r>
-        <w:rPr>
-          <w:sz w:val="24"/>
-          <w:szCs w:val="24"/>
-        </w:rPr>
-        <w:t xml:space="preserve">de los </w:t>
-      </w:r>
-      <w:r>
-        <w:rPr>
-          <w:sz w:val="24"/>
-          <w:szCs w:val="24"/>
-        </w:rPr>
-        <w:t>combate</w:t>
-      </w:r>
-      <w:r>
-        <w:rPr>
-          <w:sz w:val="24"/>
-          <w:szCs w:val="24"/>
-        </w:rPr>
-        <w:t>s</w:t>
-      </w:r>
-      <w:r>
-        <w:rPr>
-          <w:sz w:val="24"/>
-          <w:szCs w:val="24"/>
-        </w:rPr>
-        <w:t xml:space="preserve"> será marcado y expulsado de la tribu de por vida.</w:t>
-      </w:r>
-    </w:p>
-    <w:p>
-      <w:pPr>
-        <w:jc w:val="both"/>
-        <w:rPr>
-          <w:sz w:val="24"/>
-          <w:szCs w:val="24"/>
-        </w:rPr>
-      </w:pPr>
-      <w:r>
-        <w:rPr>
-          <w:sz w:val="24"/>
-          <w:szCs w:val="24"/>
-        </w:rPr>
-        <w:t xml:space="preserve">Tienen una sola </w:t>
-      </w:r>
-      <w:r>
-        <w:rPr>
-          <w:sz w:val="24"/>
-          <w:szCs w:val="24"/>
-        </w:rPr>
-        <w:t xml:space="preserve">y gran </w:t>
-      </w:r>
-      <w:r>
-        <w:rPr>
-          <w:sz w:val="24"/>
-          <w:szCs w:val="24"/>
-        </w:rPr>
-        <w:t xml:space="preserve">tribu de momento </w:t>
-      </w:r>
-      <w:r>
-        <w:rPr>
-          <w:sz w:val="24"/>
-          <w:szCs w:val="24"/>
-        </w:rPr>
-        <w:t xml:space="preserve">que lleva el nombre de su rey </w:t>
-      </w:r>
-      <w:r>
-        <w:rPr>
-          <w:sz w:val="24"/>
-          <w:szCs w:val="24"/>
-        </w:rPr>
-        <w:t>debido a que el rey</w:t>
-      </w:r>
-      <w:r>
-        <w:rPr>
-          <w:sz w:val="24"/>
-          <w:szCs w:val="24"/>
-        </w:rPr>
-        <w:t xml:space="preserve"> </w:t>
-      </w:r>
-      <w:proofErr w:type="spellStart"/>
-      <w:r>
-        <w:rPr>
-          <w:sz w:val="24"/>
-          <w:szCs w:val="24"/>
-        </w:rPr>
-        <w:t>Groga</w:t>
-      </w:r>
-      <w:proofErr w:type="spellEnd"/>
-      <w:r>
-        <w:rPr>
-          <w:sz w:val="24"/>
-          <w:szCs w:val="24"/>
-        </w:rPr>
-        <w:t xml:space="preserve"> </w:t>
-      </w:r>
-      <w:r>
-        <w:rPr>
-          <w:sz w:val="24"/>
-          <w:szCs w:val="24"/>
-        </w:rPr>
-        <w:t xml:space="preserve">es un </w:t>
-      </w:r>
-      <w:proofErr w:type="spellStart"/>
-      <w:r>
-        <w:rPr>
-          <w:sz w:val="24"/>
-          <w:szCs w:val="24"/>
-        </w:rPr>
-        <w:t>Orog</w:t>
-      </w:r>
-      <w:proofErr w:type="spellEnd"/>
-      <w:r>
-        <w:rPr>
-          <w:sz w:val="24"/>
-          <w:szCs w:val="24"/>
-        </w:rPr>
-        <w:t xml:space="preserve"> </w:t>
-      </w:r>
-      <w:r>
-        <w:rPr>
-          <w:sz w:val="24"/>
-          <w:szCs w:val="24"/>
-        </w:rPr>
-        <w:t>brutal y salvaje logro unificar a todas las tribus</w:t>
-      </w:r>
-      <w:r>
-        <w:rPr>
-          <w:sz w:val="24"/>
-          <w:szCs w:val="24"/>
-        </w:rPr>
-        <w:t xml:space="preserve"> pasando la prueba y así</w:t>
-      </w:r>
-      <w:r>
-        <w:rPr>
-          <w:sz w:val="24"/>
-          <w:szCs w:val="24"/>
-        </w:rPr>
-        <w:t xml:space="preserve"> manteniendo a los orcos unidos y reduciendo l</w:t>
-      </w:r>
-      <w:r>
-        <w:rPr>
-          <w:sz w:val="24"/>
-          <w:szCs w:val="24"/>
-        </w:rPr>
-        <w:t>os c</w:t>
-      </w:r>
-      <w:r>
-        <w:rPr>
-          <w:sz w:val="24"/>
-          <w:szCs w:val="24"/>
-        </w:rPr>
-        <w:t>onflictos in</w:t>
-      </w:r>
-      <w:r>
-        <w:rPr>
-          <w:sz w:val="24"/>
-          <w:szCs w:val="24"/>
-        </w:rPr>
-        <w:t xml:space="preserve">ternos todos le temen a </w:t>
-      </w:r>
-      <w:proofErr w:type="spellStart"/>
-      <w:r>
-        <w:rPr>
-          <w:sz w:val="24"/>
-          <w:szCs w:val="24"/>
-        </w:rPr>
-        <w:t>Groga</w:t>
-      </w:r>
-      <w:proofErr w:type="spellEnd"/>
-      <w:r>
-        <w:rPr>
-          <w:sz w:val="24"/>
-          <w:szCs w:val="24"/>
-        </w:rPr>
-        <w:t xml:space="preserve"> y lo respetan.</w:t>
-      </w:r>
-    </w:p>
-    <w:p>
-      <w:pPr>
-        <w:jc w:val="both"/>
-        <w:rPr>
-          <w:sz w:val="24"/>
-          <w:szCs w:val="24"/>
-        </w:rPr>
-      </w:pPr>
-      <w:r>
-        <w:rPr>
-          <w:sz w:val="24"/>
-          <w:szCs w:val="24"/>
-        </w:rPr>
-        <w:t>Tipos</w:t>
-      </w:r>
-      <w:r>
-        <w:rPr>
-          <w:sz w:val="24"/>
-          <w:szCs w:val="24"/>
-        </w:rPr>
-        <w:t xml:space="preserve"> de Orcos</w:t>
-      </w:r>
-    </w:p>
-    <w:p>
-      <w:pPr>
-        <w:jc w:val="both"/>
-        <w:rPr>
-          <w:sz w:val="24"/>
-          <w:szCs w:val="24"/>
-        </w:rPr>
-      </w:pPr>
-      <w:proofErr w:type="spellStart"/>
-      <w:r>
-        <w:rPr>
-          <w:sz w:val="24"/>
-          <w:szCs w:val="24"/>
-        </w:rPr>
-        <w:t>Orogs</w:t>
-      </w:r>
-      <w:proofErr w:type="spellEnd"/>
-      <w:r>
-        <w:rPr>
-          <w:sz w:val="24"/>
-          <w:szCs w:val="24"/>
-        </w:rPr>
-        <w:t xml:space="preserve"> Son orcos de élite, procedentes de una mezcla entre orcos y ogros. Su altura es mayor (2 metros) que la de los orcos comunes, y llegan a ser guerreros muy fuertes y altamente disciplinados por lo que v</w:t>
-      </w:r>
-      <w:r>
-        <w:rPr>
-          <w:sz w:val="24"/>
-          <w:szCs w:val="24"/>
-        </w:rPr>
-        <w:t xml:space="preserve">an encabezando el ejército orco. </w:t>
-      </w:r>
-    </w:p>
-    <w:p>
-      <w:pPr>
-        <w:jc w:val="both"/>
-        <w:rPr>
-          <w:sz w:val="24"/>
-          <w:szCs w:val="24"/>
-        </w:rPr>
-      </w:pPr>
-      <w:r>
-        <w:rPr>
-          <w:sz w:val="24"/>
-          <w:szCs w:val="24"/>
-        </w:rPr>
         <w:pict>
-          <v:shape id="_x0000_i1031" type="#_x0000_t75" style="width:211.5pt;height:264.75pt">
+          <v:shape id="_x0000_i1031" type="#_x0000_t75" style="width:211.5pt;height:265pt">
             <v:imagedata r:id="rId11" o:title="angry-orc-art-1"/>
           </v:shape>
         </w:pict>
@@ -1696,7 +1707,7 @@
           <w:szCs w:val="24"/>
         </w:rPr>
         <w:pict>
-          <v:shape id="_x0000_i1032" type="#_x0000_t75" style="width:3in;height:264.75pt">
+          <v:shape id="_x0000_i1032" type="#_x0000_t75" style="width:3in;height:265pt">
             <v:imagedata r:id="rId12" o:title="Azog"/>
           </v:shape>
         </w:pict>
@@ -1733,7 +1744,6 @@
           <w:sz w:val="24"/>
           <w:szCs w:val="24"/>
         </w:rPr>
-        <w:lastRenderedPageBreak/>
         <w:t>Orcos los más comunes y abundantes de piel verde o roja con pelo negro o rojo son más grandes y fuertes que los humanos,</w:t>
       </w:r>
       <w:r>
@@ -1774,7 +1784,7 @@
           <w:szCs w:val="24"/>
         </w:rPr>
         <w:pict>
-          <v:shape id="_x0000_i1033" type="#_x0000_t75" style="width:219.75pt;height:205.5pt">
+          <v:shape id="_x0000_i1033" type="#_x0000_t75" style="width:220pt;height:205.5pt">
             <v:imagedata r:id="rId13" o:title="orco"/>
           </v:shape>
         </w:pict>
@@ -1930,7 +1940,15 @@
           <w:sz w:val="24"/>
           <w:szCs w:val="24"/>
         </w:rPr>
-        <w:t xml:space="preserve">que uno además es fácil descubrirlos por sus orejas puntiagudas y sus visibles colmillos los </w:t>
+        <w:t xml:space="preserve">que uno además es fácil descubrirlos </w:t>
+      </w:r>
+      <w:r>
+        <w:rPr>
+          <w:sz w:val="24"/>
+          <w:szCs w:val="24"/>
+        </w:rPr>
+        <w:lastRenderedPageBreak/>
+        <w:t xml:space="preserve">por sus orejas puntiagudas y sus visibles colmillos los </w:t>
       </w:r>
       <w:proofErr w:type="spellStart"/>
       <w:r>
@@ -1979,7 +1997,7 @@
           <w:szCs w:val="24"/>
         </w:rPr>
         <w:pict>
-          <v:shape id="_x0000_i1034" type="#_x0000_t75" style="width:237pt;height:212.25pt">
+          <v:shape id="_x0000_i1034" type="#_x0000_t75" style="width:237pt;height:212.5pt">
             <v:imagedata r:id="rId15" o:title="052_max"/>
           </v:shape>
         </w:pict>
@@ -1990,7 +2008,7 @@
           <w:szCs w:val="24"/>
         </w:rPr>
         <w:pict>
-          <v:shape id="_x0000_i1035" type="#_x0000_t75" style="width:193.5pt;height:210.75pt">
+          <v:shape id="_x0000_i1035" type="#_x0000_t75" style="width:193.5pt;height:211pt">
             <v:imagedata r:id="rId16" o:title="descarga (2)"/>
           </v:shape>
         </w:pict>
@@ -2043,376 +2061,376 @@
           <w:sz w:val="24"/>
           <w:szCs w:val="24"/>
         </w:rPr>
+        <w:t>S</w:t>
+      </w:r>
+      <w:r>
+        <w:rPr>
+          <w:sz w:val="24"/>
+          <w:szCs w:val="24"/>
+        </w:rPr>
+        <w:t xml:space="preserve">on </w:t>
+      </w:r>
+      <w:r>
+        <w:rPr>
+          <w:sz w:val="24"/>
+          <w:szCs w:val="24"/>
+        </w:rPr>
+        <w:t>seres obstinados y orgullosos pertene</w:t>
+      </w:r>
+      <w:r>
+        <w:rPr>
+          <w:sz w:val="24"/>
+          <w:szCs w:val="24"/>
+        </w:rPr>
+        <w:t xml:space="preserve">cientes a una raza noble </w:t>
+      </w:r>
+      <w:r>
+        <w:rPr>
+          <w:sz w:val="24"/>
+          <w:szCs w:val="24"/>
+        </w:rPr>
+        <w:t>con</w:t>
+      </w:r>
+      <w:r>
+        <w:rPr>
+          <w:sz w:val="24"/>
+          <w:szCs w:val="24"/>
+        </w:rPr>
+        <w:t xml:space="preserve"> mejillas sonrosadas y de piel bronceada, robustos y musculosos, con una altura aproximada de 1.25 met</w:t>
+      </w:r>
+      <w:r>
+        <w:rPr>
+          <w:sz w:val="24"/>
+          <w:szCs w:val="24"/>
+        </w:rPr>
+        <w:t xml:space="preserve">ros y un peso de unos 75 kilos </w:t>
+      </w:r>
+      <w:r>
+        <w:rPr>
+          <w:sz w:val="24"/>
+          <w:szCs w:val="24"/>
+        </w:rPr>
+        <w:t>muy resistente</w:t>
+      </w:r>
+      <w:r>
+        <w:rPr>
+          <w:sz w:val="24"/>
+          <w:szCs w:val="24"/>
+        </w:rPr>
+        <w:t>s</w:t>
+      </w:r>
+      <w:r>
+        <w:rPr>
+          <w:sz w:val="24"/>
+          <w:szCs w:val="24"/>
+        </w:rPr>
+        <w:t xml:space="preserve"> y la mayoría de los enanos viven de 350 a 450 años. </w:t>
+      </w:r>
+      <w:r>
+        <w:rPr>
+          <w:sz w:val="24"/>
+          <w:szCs w:val="24"/>
+        </w:rPr>
+        <w:t xml:space="preserve">Llevan </w:t>
+      </w:r>
+      <w:r>
+        <w:rPr>
+          <w:sz w:val="24"/>
+          <w:szCs w:val="24"/>
+        </w:rPr>
+        <w:t>el pelo largo al igual que la ba</w:t>
+      </w:r>
+      <w:r>
+        <w:rPr>
+          <w:sz w:val="24"/>
+          <w:szCs w:val="24"/>
+        </w:rPr>
+        <w:t xml:space="preserve">rba y el bigote. </w:t>
+      </w:r>
+      <w:r>
+        <w:rPr>
+          <w:sz w:val="24"/>
+          <w:szCs w:val="24"/>
+        </w:rPr>
+        <w:t>Las mujeres enanas son igual de fuertes que los hombres, aunque son más raras de ver.</w:t>
+      </w:r>
+      <w:r>
+        <w:rPr>
+          <w:sz w:val="24"/>
+          <w:szCs w:val="24"/>
+        </w:rPr>
+        <w:t xml:space="preserve"> Se dice que son los mejores f</w:t>
+      </w:r>
+      <w:r>
+        <w:rPr>
+          <w:sz w:val="24"/>
+          <w:szCs w:val="24"/>
+        </w:rPr>
+        <w:t>orjando armas y armaduras</w:t>
+      </w:r>
+      <w:r>
+        <w:rPr>
+          <w:sz w:val="24"/>
+          <w:szCs w:val="24"/>
+        </w:rPr>
+        <w:t>. Viven subterránea mente en cavernas y minas extrayendo minerales adoran los metales y forjar cosas con ellos.</w:t>
+      </w:r>
+    </w:p>
+    <w:p>
+      <w:pPr>
+        <w:jc w:val="both"/>
+        <w:rPr>
+          <w:sz w:val="24"/>
+          <w:szCs w:val="24"/>
+        </w:rPr>
+      </w:pPr>
+      <w:r>
+        <w:rPr>
+          <w:sz w:val="24"/>
+          <w:szCs w:val="24"/>
+        </w:rPr>
+        <w:t xml:space="preserve">Profesiones: </w:t>
+      </w:r>
+      <w:r>
+        <w:rPr>
+          <w:sz w:val="24"/>
+          <w:szCs w:val="24"/>
+        </w:rPr>
+        <w:t>excelentes herreros y excelentes guerreros.</w:t>
+      </w:r>
+    </w:p>
+    <w:p>
+      <w:pPr>
+        <w:jc w:val="both"/>
+        <w:rPr>
+          <w:sz w:val="24"/>
+          <w:szCs w:val="24"/>
+        </w:rPr>
+      </w:pPr>
+      <w:r>
+        <w:rPr>
+          <w:sz w:val="24"/>
+          <w:szCs w:val="24"/>
+        </w:rPr>
+        <w:t xml:space="preserve">Cultura </w:t>
+      </w:r>
+      <w:r>
+        <w:rPr>
+          <w:sz w:val="24"/>
+          <w:szCs w:val="24"/>
+        </w:rPr>
+        <w:t xml:space="preserve">de mineros y herreros </w:t>
+      </w:r>
+      <w:r>
+        <w:rPr>
+          <w:sz w:val="24"/>
+          <w:szCs w:val="24"/>
+        </w:rPr>
+        <w:t>muy organizada</w:t>
+      </w:r>
+      <w:r>
+        <w:rPr>
+          <w:sz w:val="24"/>
+          <w:szCs w:val="24"/>
+        </w:rPr>
+        <w:t>, trabajadora y llena riquezas</w:t>
+      </w:r>
+      <w:r>
+        <w:rPr>
+          <w:sz w:val="24"/>
+          <w:szCs w:val="24"/>
+        </w:rPr>
+        <w:t xml:space="preserve">, </w:t>
+      </w:r>
+      <w:r>
+        <w:rPr>
+          <w:sz w:val="24"/>
+          <w:szCs w:val="24"/>
+        </w:rPr>
+        <w:t>adoran la cerveza y apostar.</w:t>
+      </w:r>
+    </w:p>
+    <w:p>
+      <w:pPr>
+        <w:jc w:val="both"/>
+        <w:rPr>
+          <w:sz w:val="24"/>
+          <w:szCs w:val="24"/>
+        </w:rPr>
+      </w:pPr>
+      <w:r>
+        <w:rPr>
+          <w:sz w:val="24"/>
+          <w:szCs w:val="24"/>
+        </w:rPr>
+        <w:t xml:space="preserve">Tienen una sola gran cuidad enana </w:t>
+      </w:r>
+      <w:r>
+        <w:rPr>
+          <w:sz w:val="24"/>
+          <w:szCs w:val="24"/>
+        </w:rPr>
+        <w:t xml:space="preserve">que tiene túneles que recorren todo el sub suelo </w:t>
+      </w:r>
+      <w:r>
+        <w:rPr>
+          <w:sz w:val="24"/>
+          <w:szCs w:val="24"/>
+        </w:rPr>
+        <w:t xml:space="preserve">llamada La Gran Forja </w:t>
+      </w:r>
+      <w:r>
+        <w:rPr>
+          <w:sz w:val="24"/>
+          <w:szCs w:val="24"/>
+        </w:rPr>
+        <w:t xml:space="preserve">donde corren rio de lava </w:t>
+      </w:r>
+      <w:r>
+        <w:rPr>
+          <w:sz w:val="24"/>
+          <w:szCs w:val="24"/>
+        </w:rPr>
+        <w:t xml:space="preserve">se dice que un arma o armadura forjada hay jamás se quebrara, pero </w:t>
+      </w:r>
+      <w:r>
+        <w:rPr>
+          <w:sz w:val="24"/>
+          <w:szCs w:val="24"/>
+        </w:rPr>
+        <w:t xml:space="preserve">para eso se </w:t>
+      </w:r>
+      <w:r>
+        <w:rPr>
+          <w:sz w:val="24"/>
+          <w:szCs w:val="24"/>
+        </w:rPr>
+        <w:t xml:space="preserve">requiere el permiso del rey </w:t>
+      </w:r>
+      <w:proofErr w:type="spellStart"/>
+      <w:r>
+        <w:rPr>
+          <w:sz w:val="24"/>
+          <w:szCs w:val="24"/>
+        </w:rPr>
+        <w:t>Dranlym</w:t>
+      </w:r>
+      <w:proofErr w:type="spellEnd"/>
+      <w:r>
+        <w:rPr>
+          <w:sz w:val="24"/>
+          <w:szCs w:val="24"/>
+        </w:rPr>
+        <w:t xml:space="preserve"> un </w:t>
+      </w:r>
+      <w:r>
+        <w:rPr>
+          <w:sz w:val="24"/>
+          <w:szCs w:val="24"/>
+        </w:rPr>
+        <w:t xml:space="preserve">terco y necio </w:t>
+      </w:r>
+      <w:r>
+        <w:rPr>
+          <w:sz w:val="24"/>
+          <w:szCs w:val="24"/>
+        </w:rPr>
+        <w:t xml:space="preserve">enano </w:t>
+      </w:r>
+      <w:r>
+        <w:rPr>
+          <w:sz w:val="24"/>
+          <w:szCs w:val="24"/>
+        </w:rPr>
+        <w:t>que jamás lo aprobaría</w:t>
+      </w:r>
+      <w:r>
+        <w:rPr>
+          <w:sz w:val="24"/>
+          <w:szCs w:val="24"/>
+        </w:rPr>
+        <w:t>,</w:t>
+      </w:r>
+      <w:r>
+        <w:rPr>
+          <w:sz w:val="24"/>
+          <w:szCs w:val="24"/>
+        </w:rPr>
+        <w:t xml:space="preserve"> </w:t>
+      </w:r>
+      <w:r>
+        <w:rPr>
+          <w:sz w:val="24"/>
+          <w:szCs w:val="24"/>
+        </w:rPr>
+        <w:t>además es</w:t>
+      </w:r>
+      <w:r>
+        <w:rPr>
+          <w:sz w:val="24"/>
+          <w:szCs w:val="24"/>
+        </w:rPr>
+        <w:t xml:space="preserve"> </w:t>
+      </w:r>
+      <w:r>
+        <w:rPr>
+          <w:sz w:val="24"/>
+          <w:szCs w:val="24"/>
+        </w:rPr>
+        <w:t>codicioso</w:t>
+      </w:r>
+      <w:r>
+        <w:rPr>
+          <w:sz w:val="24"/>
+          <w:szCs w:val="24"/>
+        </w:rPr>
+        <w:t xml:space="preserve"> y avaro </w:t>
+      </w:r>
+      <w:r>
+        <w:rPr>
+          <w:sz w:val="24"/>
+          <w:szCs w:val="24"/>
+        </w:rPr>
+        <w:t>adora las gemas y el oro que salen de la montaña más</w:t>
+      </w:r>
+      <w:r>
+        <w:rPr>
+          <w:sz w:val="24"/>
+          <w:szCs w:val="24"/>
+        </w:rPr>
+        <w:t xml:space="preserve"> que su vida misma, pero aun así los enanos </w:t>
+      </w:r>
+      <w:r>
+        <w:rPr>
+          <w:sz w:val="24"/>
+          <w:szCs w:val="24"/>
+        </w:rPr>
+        <w:t>logran vivir</w:t>
+      </w:r>
+      <w:r>
+        <w:rPr>
+          <w:sz w:val="24"/>
+          <w:szCs w:val="24"/>
+        </w:rPr>
+        <w:t xml:space="preserve"> tranquilos en sus cuevas.</w:t>
+      </w:r>
+    </w:p>
+    <w:p>
+      <w:pPr>
+        <w:jc w:val="both"/>
+        <w:rPr>
+          <w:sz w:val="24"/>
+          <w:szCs w:val="24"/>
+        </w:rPr>
+      </w:pPr>
+      <w:r>
+        <w:rPr>
+          <w:sz w:val="24"/>
+          <w:szCs w:val="24"/>
+        </w:rPr>
         <w:lastRenderedPageBreak/>
-        <w:t>S</w:t>
-      </w:r>
-      <w:r>
-        <w:rPr>
-          <w:sz w:val="24"/>
-          <w:szCs w:val="24"/>
-        </w:rPr>
-        <w:t xml:space="preserve">on </w:t>
-      </w:r>
-      <w:r>
-        <w:rPr>
-          <w:sz w:val="24"/>
-          <w:szCs w:val="24"/>
-        </w:rPr>
-        <w:t>seres obstinados y orgullosos pertene</w:t>
-      </w:r>
-      <w:r>
-        <w:rPr>
-          <w:sz w:val="24"/>
-          <w:szCs w:val="24"/>
-        </w:rPr>
-        <w:t xml:space="preserve">cientes a una raza noble </w:t>
-      </w:r>
-      <w:r>
-        <w:rPr>
-          <w:sz w:val="24"/>
-          <w:szCs w:val="24"/>
-        </w:rPr>
-        <w:t>con</w:t>
-      </w:r>
-      <w:r>
-        <w:rPr>
-          <w:sz w:val="24"/>
-          <w:szCs w:val="24"/>
-        </w:rPr>
-        <w:t xml:space="preserve"> mejillas sonrosadas y de piel bronceada, robustos y musculosos, con una altura aproximada de 1.25 met</w:t>
-      </w:r>
-      <w:r>
-        <w:rPr>
-          <w:sz w:val="24"/>
-          <w:szCs w:val="24"/>
-        </w:rPr>
-        <w:t xml:space="preserve">ros y un peso de unos 75 kilos </w:t>
-      </w:r>
-      <w:r>
-        <w:rPr>
-          <w:sz w:val="24"/>
-          <w:szCs w:val="24"/>
-        </w:rPr>
-        <w:t>muy resistente</w:t>
-      </w:r>
-      <w:r>
-        <w:rPr>
-          <w:sz w:val="24"/>
-          <w:szCs w:val="24"/>
-        </w:rPr>
-        <w:t>s</w:t>
-      </w:r>
-      <w:r>
-        <w:rPr>
-          <w:sz w:val="24"/>
-          <w:szCs w:val="24"/>
-        </w:rPr>
-        <w:t xml:space="preserve"> y la mayoría de los enanos viven de 350 a 450 años. </w:t>
-      </w:r>
-      <w:r>
-        <w:rPr>
-          <w:sz w:val="24"/>
-          <w:szCs w:val="24"/>
-        </w:rPr>
-        <w:t xml:space="preserve">Llevan </w:t>
-      </w:r>
-      <w:r>
-        <w:rPr>
-          <w:sz w:val="24"/>
-          <w:szCs w:val="24"/>
-        </w:rPr>
-        <w:t>el pelo largo al igual que la ba</w:t>
-      </w:r>
-      <w:r>
-        <w:rPr>
-          <w:sz w:val="24"/>
-          <w:szCs w:val="24"/>
-        </w:rPr>
-        <w:t xml:space="preserve">rba y el bigote. </w:t>
-      </w:r>
-      <w:r>
-        <w:rPr>
-          <w:sz w:val="24"/>
-          <w:szCs w:val="24"/>
-        </w:rPr>
-        <w:t>Las mujeres enanas son igual de fuertes que los hombres, aunque son más raras de ver.</w:t>
-      </w:r>
-      <w:r>
-        <w:rPr>
-          <w:sz w:val="24"/>
-          <w:szCs w:val="24"/>
-        </w:rPr>
-        <w:t xml:space="preserve"> Se dice que son los mejores f</w:t>
-      </w:r>
-      <w:r>
-        <w:rPr>
-          <w:sz w:val="24"/>
-          <w:szCs w:val="24"/>
-        </w:rPr>
-        <w:t>orjando armas y armaduras</w:t>
-      </w:r>
-      <w:r>
-        <w:rPr>
-          <w:sz w:val="24"/>
-          <w:szCs w:val="24"/>
-        </w:rPr>
-        <w:t>. Viven subterránea mente en cavernas y minas extrayendo minerales adoran los metales y forjar cosas con ellos.</w:t>
-      </w:r>
-    </w:p>
-    <w:p>
-      <w:pPr>
-        <w:jc w:val="both"/>
-        <w:rPr>
-          <w:sz w:val="24"/>
-          <w:szCs w:val="24"/>
-        </w:rPr>
-      </w:pPr>
-      <w:r>
-        <w:rPr>
-          <w:sz w:val="24"/>
-          <w:szCs w:val="24"/>
-        </w:rPr>
-        <w:t xml:space="preserve">Profesiones: </w:t>
-      </w:r>
-      <w:r>
-        <w:rPr>
-          <w:sz w:val="24"/>
-          <w:szCs w:val="24"/>
-        </w:rPr>
-        <w:t>excelentes herreros y excelentes guerreros.</w:t>
-      </w:r>
-    </w:p>
-    <w:p>
-      <w:pPr>
-        <w:jc w:val="both"/>
-        <w:rPr>
-          <w:sz w:val="24"/>
-          <w:szCs w:val="24"/>
-        </w:rPr>
-      </w:pPr>
-      <w:r>
-        <w:rPr>
-          <w:sz w:val="24"/>
-          <w:szCs w:val="24"/>
-        </w:rPr>
-        <w:t xml:space="preserve">Cultura </w:t>
-      </w:r>
-      <w:r>
-        <w:rPr>
-          <w:sz w:val="24"/>
-          <w:szCs w:val="24"/>
-        </w:rPr>
-        <w:t xml:space="preserve">de mineros y herreros </w:t>
-      </w:r>
-      <w:r>
-        <w:rPr>
-          <w:sz w:val="24"/>
-          <w:szCs w:val="24"/>
-        </w:rPr>
-        <w:t>muy organizada</w:t>
-      </w:r>
-      <w:r>
-        <w:rPr>
-          <w:sz w:val="24"/>
-          <w:szCs w:val="24"/>
-        </w:rPr>
-        <w:t>, trabajadora y llena riquezas</w:t>
-      </w:r>
-      <w:r>
-        <w:rPr>
-          <w:sz w:val="24"/>
-          <w:szCs w:val="24"/>
-        </w:rPr>
-        <w:t xml:space="preserve">, </w:t>
-      </w:r>
-      <w:r>
-        <w:rPr>
-          <w:sz w:val="24"/>
-          <w:szCs w:val="24"/>
-        </w:rPr>
-        <w:t>adoran la cerveza y apostar.</w:t>
-      </w:r>
-    </w:p>
-    <w:p>
-      <w:pPr>
-        <w:jc w:val="both"/>
-        <w:rPr>
-          <w:sz w:val="24"/>
-          <w:szCs w:val="24"/>
-        </w:rPr>
-      </w:pPr>
-      <w:r>
-        <w:rPr>
-          <w:sz w:val="24"/>
-          <w:szCs w:val="24"/>
-        </w:rPr>
-        <w:t xml:space="preserve">Tienen una sola gran cuidad enana </w:t>
-      </w:r>
-      <w:r>
-        <w:rPr>
-          <w:sz w:val="24"/>
-          <w:szCs w:val="24"/>
-        </w:rPr>
-        <w:t xml:space="preserve">que tiene túneles que recorren todo el sub suelo </w:t>
-      </w:r>
-      <w:r>
-        <w:rPr>
-          <w:sz w:val="24"/>
-          <w:szCs w:val="24"/>
-        </w:rPr>
-        <w:t xml:space="preserve">llamada La Gran Forja </w:t>
-      </w:r>
-      <w:r>
-        <w:rPr>
-          <w:sz w:val="24"/>
-          <w:szCs w:val="24"/>
-        </w:rPr>
-        <w:t xml:space="preserve">donde corren rio de lava </w:t>
-      </w:r>
-      <w:r>
-        <w:rPr>
-          <w:sz w:val="24"/>
-          <w:szCs w:val="24"/>
-        </w:rPr>
-        <w:t xml:space="preserve">se dice que un arma o armadura forjada hay jamás se quebrara, pero </w:t>
-      </w:r>
-      <w:r>
-        <w:rPr>
-          <w:sz w:val="24"/>
-          <w:szCs w:val="24"/>
-        </w:rPr>
-        <w:t xml:space="preserve">para eso se </w:t>
-      </w:r>
-      <w:r>
-        <w:rPr>
-          <w:sz w:val="24"/>
-          <w:szCs w:val="24"/>
-        </w:rPr>
-        <w:t xml:space="preserve">requiere el permiso del rey </w:t>
-      </w:r>
-      <w:proofErr w:type="spellStart"/>
-      <w:r>
-        <w:rPr>
-          <w:sz w:val="24"/>
-          <w:szCs w:val="24"/>
-        </w:rPr>
-        <w:t>Dranlym</w:t>
-      </w:r>
-      <w:proofErr w:type="spellEnd"/>
-      <w:r>
-        <w:rPr>
-          <w:sz w:val="24"/>
-          <w:szCs w:val="24"/>
-        </w:rPr>
-        <w:t xml:space="preserve"> un </w:t>
-      </w:r>
-      <w:r>
-        <w:rPr>
-          <w:sz w:val="24"/>
-          <w:szCs w:val="24"/>
-        </w:rPr>
-        <w:t xml:space="preserve">terco y necio </w:t>
-      </w:r>
-      <w:r>
-        <w:rPr>
-          <w:sz w:val="24"/>
-          <w:szCs w:val="24"/>
-        </w:rPr>
-        <w:t xml:space="preserve">enano </w:t>
-      </w:r>
-      <w:r>
-        <w:rPr>
-          <w:sz w:val="24"/>
-          <w:szCs w:val="24"/>
-        </w:rPr>
-        <w:t>que jamás lo aprobaría</w:t>
-      </w:r>
-      <w:r>
-        <w:rPr>
-          <w:sz w:val="24"/>
-          <w:szCs w:val="24"/>
-        </w:rPr>
-        <w:t>,</w:t>
-      </w:r>
-      <w:r>
-        <w:rPr>
-          <w:sz w:val="24"/>
-          <w:szCs w:val="24"/>
-        </w:rPr>
-        <w:t xml:space="preserve"> </w:t>
-      </w:r>
-      <w:r>
-        <w:rPr>
-          <w:sz w:val="24"/>
-          <w:szCs w:val="24"/>
-        </w:rPr>
-        <w:t>además es</w:t>
-      </w:r>
-      <w:r>
-        <w:rPr>
-          <w:sz w:val="24"/>
-          <w:szCs w:val="24"/>
-        </w:rPr>
-        <w:t xml:space="preserve"> </w:t>
-      </w:r>
-      <w:r>
-        <w:rPr>
-          <w:sz w:val="24"/>
-          <w:szCs w:val="24"/>
-        </w:rPr>
-        <w:t>codicioso</w:t>
-      </w:r>
-      <w:r>
-        <w:rPr>
-          <w:sz w:val="24"/>
-          <w:szCs w:val="24"/>
-        </w:rPr>
-        <w:t xml:space="preserve"> y avaro </w:t>
-      </w:r>
-      <w:r>
-        <w:rPr>
-          <w:sz w:val="24"/>
-          <w:szCs w:val="24"/>
-        </w:rPr>
-        <w:t>adora las gemas y el oro que salen de la montaña más</w:t>
-      </w:r>
-      <w:r>
-        <w:rPr>
-          <w:sz w:val="24"/>
-          <w:szCs w:val="24"/>
-        </w:rPr>
-        <w:t xml:space="preserve"> que su vida misma, pero aun así los enanos </w:t>
-      </w:r>
-      <w:r>
-        <w:rPr>
-          <w:sz w:val="24"/>
-          <w:szCs w:val="24"/>
-        </w:rPr>
-        <w:t>logran vivir</w:t>
-      </w:r>
-      <w:r>
-        <w:rPr>
-          <w:sz w:val="24"/>
-          <w:szCs w:val="24"/>
-        </w:rPr>
-        <w:t xml:space="preserve"> tranquilos en sus cuevas.</w:t>
-      </w:r>
-    </w:p>
-    <w:p>
-      <w:pPr>
-        <w:jc w:val="both"/>
-        <w:rPr>
-          <w:sz w:val="24"/>
-          <w:szCs w:val="24"/>
-        </w:rPr>
-      </w:pPr>
-      <w:r>
-        <w:rPr>
-          <w:sz w:val="24"/>
-          <w:szCs w:val="24"/>
-        </w:rPr>
         <w:pict>
-          <v:shape id="_x0000_i1036" type="#_x0000_t75" style="width:222.75pt;height:243.75pt">
+          <v:shape id="_x0000_i1036" type="#_x0000_t75" style="width:223pt;height:244pt">
             <v:imagedata r:id="rId17" o:title="descarga (3)"/>
           </v:shape>
         </w:pict>
@@ -2535,292 +2553,285 @@
           <w:sz w:val="24"/>
           <w:szCs w:val="24"/>
         </w:rPr>
-        <w:t xml:space="preserve">a menudo de poco sentido </w:t>
-      </w:r>
+        <w:t>a menudo de poco sentido común).</w:t>
+      </w:r>
+      <w:r>
+        <w:rPr>
+          <w:sz w:val="24"/>
+          <w:szCs w:val="24"/>
+        </w:rPr>
+        <w:t xml:space="preserve"> Viven entre 250 a 300 años, pero en realidad no viven demasiado por sus constantes locos experimentos.</w:t>
+      </w:r>
+    </w:p>
+    <w:p>
+      <w:pPr>
+        <w:jc w:val="both"/>
+        <w:rPr>
+          <w:sz w:val="24"/>
+          <w:szCs w:val="24"/>
+        </w:rPr>
+      </w:pPr>
+      <w:r>
+        <w:rPr>
+          <w:sz w:val="24"/>
+          <w:szCs w:val="24"/>
+        </w:rPr>
+        <w:t xml:space="preserve">Profesiones: </w:t>
+      </w:r>
+      <w:r>
+        <w:rPr>
+          <w:sz w:val="24"/>
+          <w:szCs w:val="24"/>
+        </w:rPr>
+        <w:t>excelentes ingenieros</w:t>
+      </w:r>
+      <w:r>
+        <w:rPr>
+          <w:sz w:val="24"/>
+          <w:szCs w:val="24"/>
+        </w:rPr>
+        <w:t xml:space="preserve"> (fabrican catapultas, arietes, trabucos y demás máquinas de guerra</w:t>
+      </w:r>
+      <w:r>
+        <w:rPr>
+          <w:sz w:val="24"/>
+          <w:szCs w:val="24"/>
+        </w:rPr>
+        <w:t xml:space="preserve">) son </w:t>
+      </w:r>
+      <w:r>
+        <w:rPr>
+          <w:sz w:val="24"/>
+          <w:szCs w:val="24"/>
+        </w:rPr>
+        <w:t>excelentes ballesteros (inventaron</w:t>
+      </w:r>
+      <w:r>
+        <w:rPr>
+          <w:sz w:val="24"/>
+          <w:szCs w:val="24"/>
+        </w:rPr>
+        <w:t xml:space="preserve"> las ballestas</w:t>
+      </w:r>
+      <w:r>
+        <w:rPr>
+          <w:sz w:val="24"/>
+          <w:szCs w:val="24"/>
+        </w:rPr>
+        <w:t>)</w:t>
+      </w:r>
+      <w:r>
+        <w:rPr>
+          <w:sz w:val="24"/>
+          <w:szCs w:val="24"/>
+        </w:rPr>
+        <w:t xml:space="preserve"> excelentes</w:t>
+      </w:r>
+      <w:r>
+        <w:rPr>
+          <w:sz w:val="24"/>
+          <w:szCs w:val="24"/>
+        </w:rPr>
+        <w:t xml:space="preserve"> zapadores fabrican y usan explosivos</w:t>
+      </w:r>
+      <w:r>
+        <w:rPr>
+          <w:sz w:val="24"/>
+          <w:szCs w:val="24"/>
+        </w:rPr>
+        <w:t xml:space="preserve"> (están locos)</w:t>
+      </w:r>
+      <w:r>
+        <w:rPr>
+          <w:sz w:val="24"/>
+          <w:szCs w:val="24"/>
+        </w:rPr>
+        <w:t xml:space="preserve"> </w:t>
+      </w:r>
+      <w:r>
+        <w:rPr>
+          <w:sz w:val="24"/>
+          <w:szCs w:val="24"/>
+        </w:rPr>
+        <w:t>además son excelentes</w:t>
+      </w:r>
+      <w:r>
+        <w:rPr>
+          <w:sz w:val="24"/>
+          <w:szCs w:val="24"/>
+        </w:rPr>
+        <w:t xml:space="preserve"> comerciantes</w:t>
+      </w:r>
+      <w:r>
+        <w:rPr>
+          <w:sz w:val="24"/>
+          <w:szCs w:val="24"/>
+        </w:rPr>
+        <w:t>.</w:t>
+      </w:r>
+    </w:p>
+    <w:p>
+      <w:pPr>
+        <w:jc w:val="both"/>
+        <w:rPr>
+          <w:sz w:val="24"/>
+          <w:szCs w:val="24"/>
+        </w:rPr>
+      </w:pPr>
+      <w:r>
+        <w:rPr>
+          <w:sz w:val="24"/>
+          <w:szCs w:val="24"/>
+        </w:rPr>
+        <w:t xml:space="preserve">Cultura de ingenieros adoran fabricar cosas </w:t>
+      </w:r>
+      <w:r>
+        <w:rPr>
+          <w:sz w:val="24"/>
+          <w:szCs w:val="24"/>
+        </w:rPr>
+        <w:t>y hacerlas bolar también son</w:t>
+      </w:r>
+      <w:r>
+        <w:rPr>
+          <w:sz w:val="24"/>
+          <w:szCs w:val="24"/>
+        </w:rPr>
+        <w:t xml:space="preserve"> buenos comerciantes, pero les gusta timar </w:t>
+      </w:r>
+      <w:r>
+        <w:rPr>
+          <w:sz w:val="24"/>
+          <w:szCs w:val="24"/>
+        </w:rPr>
+        <w:t>en los negocios</w:t>
+      </w:r>
+      <w:r>
+        <w:rPr>
+          <w:sz w:val="24"/>
+          <w:szCs w:val="24"/>
+        </w:rPr>
+        <w:t>. Valoran el intelecto y la creatividad no la fuerza.</w:t>
+      </w:r>
+    </w:p>
+    <w:p>
+      <w:pPr>
+        <w:jc w:val="both"/>
+        <w:rPr>
+          <w:sz w:val="24"/>
+          <w:szCs w:val="24"/>
+        </w:rPr>
+      </w:pPr>
+      <w:r>
+        <w:rPr>
+          <w:sz w:val="24"/>
+          <w:szCs w:val="24"/>
+        </w:rPr>
+        <w:t>Tienen una sola cuidad en el desierto</w:t>
+      </w:r>
+      <w:r>
+        <w:rPr>
+          <w:sz w:val="24"/>
+          <w:szCs w:val="24"/>
+        </w:rPr>
+        <w:t xml:space="preserve"> llamada La Fábrica, El</w:t>
+      </w:r>
+      <w:r>
+        <w:rPr>
+          <w:sz w:val="24"/>
+          <w:szCs w:val="24"/>
+        </w:rPr>
+        <w:t xml:space="preserve"> </w:t>
+      </w:r>
+      <w:r>
+        <w:rPr>
+          <w:sz w:val="24"/>
+          <w:szCs w:val="24"/>
+        </w:rPr>
+        <w:t xml:space="preserve">Taller o Ciudad Boom, pero muchos le dicen la ciudad que nunca duerme debido a que el ruido de las máquinas y constantes </w:t>
+      </w:r>
+      <w:r>
+        <w:rPr>
+          <w:sz w:val="24"/>
+          <w:szCs w:val="24"/>
+        </w:rPr>
+        <w:t>explosiones</w:t>
+      </w:r>
+      <w:r>
+        <w:rPr>
+          <w:sz w:val="24"/>
+          <w:szCs w:val="24"/>
+        </w:rPr>
+        <w:t xml:space="preserve"> no dejan dormir a nadie. Su líder </w:t>
+      </w:r>
+      <w:r>
+        <w:rPr>
+          <w:sz w:val="24"/>
+          <w:szCs w:val="24"/>
+        </w:rPr>
+        <w:t xml:space="preserve">es </w:t>
+      </w:r>
+      <w:proofErr w:type="spellStart"/>
+      <w:r>
+        <w:rPr>
+          <w:sz w:val="24"/>
+          <w:szCs w:val="24"/>
+        </w:rPr>
+        <w:t>Netsoqmazodmir</w:t>
+      </w:r>
+      <w:proofErr w:type="spellEnd"/>
+      <w:r>
+        <w:rPr>
+          <w:sz w:val="24"/>
+          <w:szCs w:val="24"/>
+        </w:rPr>
+        <w:t xml:space="preserve"> quien por su largo y difícil nombre </w:t>
+      </w:r>
+      <w:r>
+        <w:rPr>
+          <w:sz w:val="24"/>
+          <w:szCs w:val="24"/>
+        </w:rPr>
+        <w:t>se</w:t>
+      </w:r>
+      <w:r>
+        <w:rPr>
+          <w:sz w:val="24"/>
+          <w:szCs w:val="24"/>
+        </w:rPr>
+        <w:t xml:space="preserve"> hace llamar Jefe de Ingenieros </w:t>
+      </w:r>
+      <w:r>
+        <w:rPr>
+          <w:sz w:val="24"/>
+          <w:szCs w:val="24"/>
+        </w:rPr>
+        <w:t xml:space="preserve">quien </w:t>
+      </w:r>
+      <w:r>
+        <w:rPr>
+          <w:sz w:val="24"/>
+          <w:szCs w:val="24"/>
+        </w:rPr>
+        <w:t>supervisa la mayoría de inventos que se crean hay.</w:t>
+      </w:r>
+    </w:p>
+    <w:p>
+      <w:pPr>
+        <w:jc w:val="both"/>
+        <w:rPr>
+          <w:sz w:val="24"/>
+          <w:szCs w:val="24"/>
+        </w:rPr>
+      </w:pPr>
       <w:r>
         <w:rPr>
           <w:sz w:val="24"/>
           <w:szCs w:val="24"/>
         </w:rPr>
         <w:lastRenderedPageBreak/>
-        <w:t>común).</w:t>
-      </w:r>
-      <w:r>
-        <w:rPr>
-          <w:sz w:val="24"/>
-          <w:szCs w:val="24"/>
-        </w:rPr>
-        <w:t xml:space="preserve"> Viven entre 250 a 300 años, pero en realidad no viven demasiado por sus constantes locos experimentos.</w:t>
-      </w:r>
-    </w:p>
-    <w:p>
-      <w:pPr>
-        <w:jc w:val="both"/>
-        <w:rPr>
-          <w:sz w:val="24"/>
-          <w:szCs w:val="24"/>
-        </w:rPr>
-      </w:pPr>
-      <w:r>
-        <w:rPr>
-          <w:sz w:val="24"/>
-          <w:szCs w:val="24"/>
-        </w:rPr>
-        <w:t xml:space="preserve">Profesiones: </w:t>
-      </w:r>
-      <w:r>
-        <w:rPr>
-          <w:sz w:val="24"/>
-          <w:szCs w:val="24"/>
-        </w:rPr>
-        <w:t>excelentes ingenieros</w:t>
-      </w:r>
-      <w:r>
-        <w:rPr>
-          <w:sz w:val="24"/>
-          <w:szCs w:val="24"/>
-        </w:rPr>
-        <w:t xml:space="preserve"> (fabrican catapultas, arietes, trabucos y demás máquinas de guerra</w:t>
-      </w:r>
-      <w:r>
-        <w:rPr>
-          <w:sz w:val="24"/>
-          <w:szCs w:val="24"/>
-        </w:rPr>
-        <w:t xml:space="preserve">) son </w:t>
-      </w:r>
-      <w:r>
-        <w:rPr>
-          <w:sz w:val="24"/>
-          <w:szCs w:val="24"/>
-        </w:rPr>
-        <w:t>excelentes ballesteros (inventaron</w:t>
-      </w:r>
-      <w:r>
-        <w:rPr>
-          <w:sz w:val="24"/>
-          <w:szCs w:val="24"/>
-        </w:rPr>
-        <w:t xml:space="preserve"> las ballestas</w:t>
-      </w:r>
-      <w:r>
-        <w:rPr>
-          <w:sz w:val="24"/>
-          <w:szCs w:val="24"/>
-        </w:rPr>
-        <w:t>)</w:t>
-      </w:r>
-      <w:r>
-        <w:rPr>
-          <w:sz w:val="24"/>
-          <w:szCs w:val="24"/>
-        </w:rPr>
-        <w:t xml:space="preserve"> excelentes</w:t>
-      </w:r>
-      <w:r>
-        <w:rPr>
-          <w:sz w:val="24"/>
-          <w:szCs w:val="24"/>
-        </w:rPr>
-        <w:t xml:space="preserve"> zapadores fabrican y usan explosivos</w:t>
-      </w:r>
-      <w:r>
-        <w:rPr>
-          <w:sz w:val="24"/>
-          <w:szCs w:val="24"/>
-        </w:rPr>
-        <w:t xml:space="preserve"> (están locos)</w:t>
-      </w:r>
-      <w:r>
-        <w:rPr>
-          <w:sz w:val="24"/>
-          <w:szCs w:val="24"/>
-        </w:rPr>
-        <w:t xml:space="preserve"> </w:t>
-      </w:r>
-      <w:r>
-        <w:rPr>
-          <w:sz w:val="24"/>
-          <w:szCs w:val="24"/>
-        </w:rPr>
-        <w:t>además son excelentes</w:t>
-      </w:r>
-      <w:r>
-        <w:rPr>
-          <w:sz w:val="24"/>
-          <w:szCs w:val="24"/>
-        </w:rPr>
-        <w:t xml:space="preserve"> comerciantes</w:t>
-      </w:r>
-      <w:r>
-        <w:rPr>
-          <w:sz w:val="24"/>
-          <w:szCs w:val="24"/>
-        </w:rPr>
-        <w:t>.</w:t>
-      </w:r>
-    </w:p>
-    <w:p>
-      <w:pPr>
-        <w:jc w:val="both"/>
-        <w:rPr>
-          <w:sz w:val="24"/>
-          <w:szCs w:val="24"/>
-        </w:rPr>
-      </w:pPr>
-      <w:r>
-        <w:rPr>
-          <w:sz w:val="24"/>
-          <w:szCs w:val="24"/>
-        </w:rPr>
-        <w:t xml:space="preserve">Cultura de ingenieros adoran fabricar cosas </w:t>
-      </w:r>
-      <w:r>
-        <w:rPr>
-          <w:sz w:val="24"/>
-          <w:szCs w:val="24"/>
-        </w:rPr>
-        <w:t>y hacerlas bolar también son</w:t>
-      </w:r>
-      <w:r>
-        <w:rPr>
-          <w:sz w:val="24"/>
-          <w:szCs w:val="24"/>
-        </w:rPr>
-        <w:t xml:space="preserve"> buenos comerciantes, pero les gusta timar </w:t>
-      </w:r>
-      <w:r>
-        <w:rPr>
-          <w:sz w:val="24"/>
-          <w:szCs w:val="24"/>
-        </w:rPr>
-        <w:t>en los negocios</w:t>
-      </w:r>
-      <w:r>
-        <w:rPr>
-          <w:sz w:val="24"/>
-          <w:szCs w:val="24"/>
-        </w:rPr>
-        <w:t>. Valoran el intelecto y la creatividad no la fuerza.</w:t>
-      </w:r>
-    </w:p>
-    <w:p>
-      <w:pPr>
-        <w:jc w:val="both"/>
-        <w:rPr>
-          <w:sz w:val="24"/>
-          <w:szCs w:val="24"/>
-        </w:rPr>
-      </w:pPr>
-      <w:r>
-        <w:rPr>
-          <w:sz w:val="24"/>
-          <w:szCs w:val="24"/>
-        </w:rPr>
-        <w:t>Tienen una sola cuidad en el desierto</w:t>
-      </w:r>
-      <w:r>
-        <w:rPr>
-          <w:sz w:val="24"/>
-          <w:szCs w:val="24"/>
-        </w:rPr>
-        <w:t xml:space="preserve"> llamada La Fábrica, El</w:t>
-      </w:r>
-      <w:r>
-        <w:rPr>
-          <w:sz w:val="24"/>
-          <w:szCs w:val="24"/>
-        </w:rPr>
-        <w:t xml:space="preserve"> </w:t>
-      </w:r>
-      <w:r>
-        <w:rPr>
-          <w:sz w:val="24"/>
-          <w:szCs w:val="24"/>
-        </w:rPr>
-        <w:t xml:space="preserve">Taller o Ciudad Boom, pero muchos le dicen la ciudad que nunca duerme debido a que el ruido de las máquinas y constantes </w:t>
-      </w:r>
-      <w:r>
-        <w:rPr>
-          <w:sz w:val="24"/>
-          <w:szCs w:val="24"/>
-        </w:rPr>
-        <w:t>explosiones</w:t>
-      </w:r>
-      <w:r>
-        <w:rPr>
-          <w:sz w:val="24"/>
-          <w:szCs w:val="24"/>
-        </w:rPr>
-        <w:t xml:space="preserve"> no dejan dormir a nadie. Su líder </w:t>
-      </w:r>
-      <w:r>
-        <w:rPr>
-          <w:sz w:val="24"/>
-          <w:szCs w:val="24"/>
-        </w:rPr>
-        <w:t xml:space="preserve">es </w:t>
-      </w:r>
-      <w:proofErr w:type="spellStart"/>
-      <w:r>
-        <w:rPr>
-          <w:sz w:val="24"/>
-          <w:szCs w:val="24"/>
-        </w:rPr>
-        <w:t>Netsoqmazodmir</w:t>
-      </w:r>
-      <w:proofErr w:type="spellEnd"/>
-      <w:r>
-        <w:rPr>
-          <w:sz w:val="24"/>
-          <w:szCs w:val="24"/>
-        </w:rPr>
-        <w:t xml:space="preserve"> quien por su largo y difícil nombre </w:t>
-      </w:r>
-      <w:r>
-        <w:rPr>
-          <w:sz w:val="24"/>
-          <w:szCs w:val="24"/>
-        </w:rPr>
-        <w:t>se</w:t>
-      </w:r>
-      <w:r>
-        <w:rPr>
-          <w:sz w:val="24"/>
-          <w:szCs w:val="24"/>
-        </w:rPr>
-        <w:t xml:space="preserve"> hace llamar Jefe de Ingenieros </w:t>
-      </w:r>
-      <w:r>
-        <w:rPr>
-          <w:sz w:val="24"/>
-          <w:szCs w:val="24"/>
-        </w:rPr>
-        <w:t xml:space="preserve">quien </w:t>
-      </w:r>
-      <w:r>
-        <w:rPr>
-          <w:sz w:val="24"/>
-          <w:szCs w:val="24"/>
-        </w:rPr>
-        <w:t>supervisa la mayoría de inventos que se crean hay.</w:t>
-      </w:r>
-    </w:p>
-    <w:p>
-      <w:pPr>
-        <w:jc w:val="both"/>
-        <w:rPr>
-          <w:sz w:val="24"/>
-          <w:szCs w:val="24"/>
-        </w:rPr>
-      </w:pPr>
-      <w:r>
-        <w:rPr>
-          <w:sz w:val="24"/>
-          <w:szCs w:val="24"/>
-        </w:rPr>
         <w:pict>
-          <v:shape id="_x0000_i1037" type="#_x0000_t75" style="width:233.25pt;height:273.75pt">
+          <v:shape id="_x0000_i1037" type="#_x0000_t75" style="width:233.5pt;height:274pt">
             <v:imagedata r:id="rId19" o:title="images (1)"/>
           </v:shape>
         </w:pict>
@@ -2831,7 +2842,7 @@
           <w:szCs w:val="24"/>
         </w:rPr>
         <w:pict>
-          <v:shape id="_x0000_i1038" type="#_x0000_t75" style="width:207.75pt;height:273pt">
+          <v:shape id="_x0000_i1038" type="#_x0000_t75" style="width:208pt;height:273pt">
             <v:imagedata r:id="rId20" o:title="images"/>
           </v:shape>
         </w:pict>
@@ -2984,7 +2995,234 @@
           <w:sz w:val="24"/>
           <w:szCs w:val="24"/>
         </w:rPr>
-        <w:t xml:space="preserve">que creo a los hombres lobos con la diferencia que estos no pueden </w:t>
+        <w:t>que creo a los hombres lobos con la diferencia que estos no pueden transformarse, estos comienzan a presentar su forma animal a los pocos</w:t>
+      </w:r>
+      <w:r>
+        <w:rPr>
+          <w:sz w:val="24"/>
+          <w:szCs w:val="24"/>
+        </w:rPr>
+        <w:t xml:space="preserve"> 5</w:t>
+      </w:r>
+      <w:r>
+        <w:rPr>
+          <w:sz w:val="24"/>
+          <w:szCs w:val="24"/>
+        </w:rPr>
+        <w:t xml:space="preserve"> año</w:t>
+      </w:r>
+      <w:r>
+        <w:rPr>
+          <w:sz w:val="24"/>
+          <w:szCs w:val="24"/>
+        </w:rPr>
+        <w:t>s de nacidos y permanecen así</w:t>
+      </w:r>
+      <w:r>
+        <w:rPr>
+          <w:sz w:val="24"/>
+          <w:szCs w:val="24"/>
+        </w:rPr>
+        <w:t xml:space="preserve"> por</w:t>
+      </w:r>
+      <w:r>
+        <w:rPr>
+          <w:sz w:val="24"/>
+          <w:szCs w:val="24"/>
+        </w:rPr>
+        <w:t xml:space="preserve"> el resto de su</w:t>
+      </w:r>
+      <w:r>
+        <w:rPr>
+          <w:sz w:val="24"/>
+          <w:szCs w:val="24"/>
+        </w:rPr>
+        <w:t xml:space="preserve"> vida lo que los aleja a los demás humanos normales. Solo son aceptados por los de su misma raza y </w:t>
+      </w:r>
+      <w:r>
+        <w:rPr>
+          <w:sz w:val="24"/>
+          <w:szCs w:val="24"/>
+        </w:rPr>
+        <w:t xml:space="preserve">a </w:t>
+      </w:r>
+      <w:r>
+        <w:rPr>
+          <w:sz w:val="24"/>
+          <w:szCs w:val="24"/>
+        </w:rPr>
+        <w:t xml:space="preserve">pesar de su tamaño de entre 1.80 a 2.10 </w:t>
+      </w:r>
+      <w:proofErr w:type="spellStart"/>
+      <w:r>
+        <w:rPr>
+          <w:sz w:val="24"/>
+          <w:szCs w:val="24"/>
+        </w:rPr>
+        <w:t>mts</w:t>
+      </w:r>
+      <w:proofErr w:type="spellEnd"/>
+      <w:r>
+        <w:rPr>
+          <w:sz w:val="24"/>
+          <w:szCs w:val="24"/>
+        </w:rPr>
+        <w:t xml:space="preserve"> gran fuerza y apariencia temible mantienen la personalidad e inteligencia humana</w:t>
+      </w:r>
+      <w:r>
+        <w:rPr>
+          <w:sz w:val="24"/>
+          <w:szCs w:val="24"/>
+        </w:rPr>
+        <w:t xml:space="preserve"> con algunos instintos salvajes que les permite detectar cosas más fácilmente.</w:t>
+      </w:r>
+    </w:p>
+    <w:p>
+      <w:pPr>
+        <w:jc w:val="both"/>
+        <w:rPr>
+          <w:sz w:val="24"/>
+          <w:szCs w:val="24"/>
+        </w:rPr>
+      </w:pPr>
+      <w:r>
+        <w:rPr>
+          <w:sz w:val="24"/>
+          <w:szCs w:val="24"/>
+        </w:rPr>
+        <w:t>Pro</w:t>
+      </w:r>
+      <w:r>
+        <w:rPr>
+          <w:sz w:val="24"/>
+          <w:szCs w:val="24"/>
+        </w:rPr>
+        <w:t xml:space="preserve">fesiones: excelentes cazadores </w:t>
+      </w:r>
+      <w:r>
+        <w:rPr>
+          <w:sz w:val="24"/>
+          <w:szCs w:val="24"/>
+        </w:rPr>
+        <w:t>y excelentes guerreros.</w:t>
+      </w:r>
+    </w:p>
+    <w:p>
+      <w:pPr>
+        <w:jc w:val="both"/>
+        <w:rPr>
+          <w:sz w:val="24"/>
+          <w:szCs w:val="24"/>
+        </w:rPr>
+      </w:pPr>
+      <w:r>
+        <w:rPr>
+          <w:sz w:val="24"/>
+          <w:szCs w:val="24"/>
+        </w:rPr>
+        <w:t xml:space="preserve">Cultura de </w:t>
+      </w:r>
+      <w:r>
+        <w:rPr>
+          <w:sz w:val="24"/>
+          <w:szCs w:val="24"/>
+        </w:rPr>
+        <w:t xml:space="preserve">tribu muy reservada ya que no hay muchos de ellos, son pacíficos y conviven tranquilamente en los bosques </w:t>
+      </w:r>
+      <w:r>
+        <w:rPr>
+          <w:sz w:val="24"/>
+          <w:szCs w:val="24"/>
+        </w:rPr>
+        <w:t>con variedad de otros a</w:t>
+      </w:r>
+      <w:r>
+        <w:rPr>
+          <w:sz w:val="24"/>
+          <w:szCs w:val="24"/>
+        </w:rPr>
+        <w:t>nimales y bestias.</w:t>
+      </w:r>
+    </w:p>
+    <w:p>
+      <w:pPr>
+        <w:jc w:val="both"/>
+        <w:rPr>
+          <w:sz w:val="24"/>
+          <w:szCs w:val="24"/>
+        </w:rPr>
+      </w:pPr>
+      <w:r>
+        <w:rPr>
+          <w:sz w:val="24"/>
+          <w:szCs w:val="24"/>
+        </w:rPr>
+        <w:t xml:space="preserve">Tiene una pequeña aldea a las orillas del Rio Verde que limita con el bosque eterno y al territorio elfo. No tienen rey o líder oficial, pero todos siguen y respetan </w:t>
+      </w:r>
+      <w:r>
+        <w:rPr>
+          <w:sz w:val="24"/>
+          <w:szCs w:val="24"/>
+        </w:rPr>
+        <w:t>las decisiones del</w:t>
+      </w:r>
+      <w:r>
+        <w:rPr>
+          <w:sz w:val="24"/>
+          <w:szCs w:val="24"/>
+        </w:rPr>
+        <w:t xml:space="preserve"> viejo </w:t>
+      </w:r>
+      <w:proofErr w:type="spellStart"/>
+      <w:r>
+        <w:rPr>
+          <w:sz w:val="24"/>
+          <w:szCs w:val="24"/>
+        </w:rPr>
+        <w:t>Rasz</w:t>
+      </w:r>
+      <w:proofErr w:type="spellEnd"/>
+      <w:r>
+        <w:rPr>
+          <w:sz w:val="24"/>
+          <w:szCs w:val="24"/>
+        </w:rPr>
+        <w:t xml:space="preserve"> (</w:t>
+      </w:r>
+      <w:r>
+        <w:rPr>
+          <w:sz w:val="24"/>
+          <w:szCs w:val="24"/>
+        </w:rPr>
+        <w:t>hombre mitad tigre blanco</w:t>
+      </w:r>
+      <w:r>
+        <w:rPr>
+          <w:sz w:val="24"/>
+          <w:szCs w:val="24"/>
+        </w:rPr>
+        <w:t xml:space="preserve"> </w:t>
+      </w:r>
+      <w:r>
+        <w:rPr>
+          <w:sz w:val="24"/>
+          <w:szCs w:val="24"/>
+        </w:rPr>
+        <w:t xml:space="preserve">tiene numerosas </w:t>
+      </w:r>
+      <w:r>
+        <w:rPr>
+          <w:sz w:val="24"/>
+          <w:szCs w:val="24"/>
+        </w:rPr>
+        <w:t>heridas y cicatrices porque fu</w:t>
+      </w:r>
+      <w:r>
+        <w:rPr>
+          <w:sz w:val="24"/>
+          <w:szCs w:val="24"/>
+        </w:rPr>
+        <w:t xml:space="preserve">e esclavizado y torturado como un </w:t>
       </w:r>
       <w:r>
         <w:rPr>
@@ -2992,234 +3230,7 @@
           <w:szCs w:val="24"/>
         </w:rPr>
         <w:lastRenderedPageBreak/>
-        <w:t>transformarse, estos comienzan a presentar su forma animal a los pocos</w:t>
-      </w:r>
-      <w:r>
-        <w:rPr>
-          <w:sz w:val="24"/>
-          <w:szCs w:val="24"/>
-        </w:rPr>
-        <w:t xml:space="preserve"> 5</w:t>
-      </w:r>
-      <w:r>
-        <w:rPr>
-          <w:sz w:val="24"/>
-          <w:szCs w:val="24"/>
-        </w:rPr>
-        <w:t xml:space="preserve"> año</w:t>
-      </w:r>
-      <w:r>
-        <w:rPr>
-          <w:sz w:val="24"/>
-          <w:szCs w:val="24"/>
-        </w:rPr>
-        <w:t>s de nacidos y permanecen así</w:t>
-      </w:r>
-      <w:r>
-        <w:rPr>
-          <w:sz w:val="24"/>
-          <w:szCs w:val="24"/>
-        </w:rPr>
-        <w:t xml:space="preserve"> por</w:t>
-      </w:r>
-      <w:r>
-        <w:rPr>
-          <w:sz w:val="24"/>
-          <w:szCs w:val="24"/>
-        </w:rPr>
-        <w:t xml:space="preserve"> el resto de su</w:t>
-      </w:r>
-      <w:r>
-        <w:rPr>
-          <w:sz w:val="24"/>
-          <w:szCs w:val="24"/>
-        </w:rPr>
-        <w:t xml:space="preserve"> vida lo que los aleja a los demás humanos normales. Solo son aceptados por los de su misma raza y </w:t>
-      </w:r>
-      <w:r>
-        <w:rPr>
-          <w:sz w:val="24"/>
-          <w:szCs w:val="24"/>
-        </w:rPr>
-        <w:t xml:space="preserve">a </w:t>
-      </w:r>
-      <w:r>
-        <w:rPr>
-          <w:sz w:val="24"/>
-          <w:szCs w:val="24"/>
-        </w:rPr>
-        <w:t xml:space="preserve">pesar de su tamaño de entre 1.80 a 2.10 </w:t>
-      </w:r>
-      <w:proofErr w:type="spellStart"/>
-      <w:r>
-        <w:rPr>
-          <w:sz w:val="24"/>
-          <w:szCs w:val="24"/>
-        </w:rPr>
-        <w:t>mts</w:t>
-      </w:r>
-      <w:proofErr w:type="spellEnd"/>
-      <w:r>
-        <w:rPr>
-          <w:sz w:val="24"/>
-          <w:szCs w:val="24"/>
-        </w:rPr>
-        <w:t xml:space="preserve"> gran fuerza y apariencia temible mantienen la personalidad e inteligencia humana</w:t>
-      </w:r>
-      <w:r>
-        <w:rPr>
-          <w:sz w:val="24"/>
-          <w:szCs w:val="24"/>
-        </w:rPr>
-        <w:t xml:space="preserve"> con algunos instintos salvajes que les permite detectar cosas más fácilmente.</w:t>
-      </w:r>
-    </w:p>
-    <w:p>
-      <w:pPr>
-        <w:jc w:val="both"/>
-        <w:rPr>
-          <w:sz w:val="24"/>
-          <w:szCs w:val="24"/>
-        </w:rPr>
-      </w:pPr>
-      <w:r>
-        <w:rPr>
-          <w:sz w:val="24"/>
-          <w:szCs w:val="24"/>
-        </w:rPr>
-        <w:t>Pro</w:t>
-      </w:r>
-      <w:r>
-        <w:rPr>
-          <w:sz w:val="24"/>
-          <w:szCs w:val="24"/>
-        </w:rPr>
-        <w:t xml:space="preserve">fesiones: excelentes cazadores </w:t>
-      </w:r>
-      <w:r>
-        <w:rPr>
-          <w:sz w:val="24"/>
-          <w:szCs w:val="24"/>
-        </w:rPr>
-        <w:t>y excelentes guerreros.</w:t>
-      </w:r>
-    </w:p>
-    <w:p>
-      <w:pPr>
-        <w:jc w:val="both"/>
-        <w:rPr>
-          <w:sz w:val="24"/>
-          <w:szCs w:val="24"/>
-        </w:rPr>
-      </w:pPr>
-      <w:r>
-        <w:rPr>
-          <w:sz w:val="24"/>
-          <w:szCs w:val="24"/>
-        </w:rPr>
-        <w:t xml:space="preserve">Cultura de </w:t>
-      </w:r>
-      <w:r>
-        <w:rPr>
-          <w:sz w:val="24"/>
-          <w:szCs w:val="24"/>
-        </w:rPr>
-        <w:t xml:space="preserve">tribu muy reservada ya que no hay muchos de ellos, son pacíficos y conviven tranquilamente en los bosques </w:t>
-      </w:r>
-      <w:r>
-        <w:rPr>
-          <w:sz w:val="24"/>
-          <w:szCs w:val="24"/>
-        </w:rPr>
-        <w:t>con variedad de otros a</w:t>
-      </w:r>
-      <w:r>
-        <w:rPr>
-          <w:sz w:val="24"/>
-          <w:szCs w:val="24"/>
-        </w:rPr>
-        <w:t>nimales y bestias.</w:t>
-      </w:r>
-    </w:p>
-    <w:p>
-      <w:pPr>
-        <w:jc w:val="both"/>
-        <w:rPr>
-          <w:sz w:val="24"/>
-          <w:szCs w:val="24"/>
-        </w:rPr>
-      </w:pPr>
-      <w:r>
-        <w:rPr>
-          <w:sz w:val="24"/>
-          <w:szCs w:val="24"/>
-        </w:rPr>
-        <w:t xml:space="preserve">Tiene una pequeña aldea a las orillas del Rio Verde que limita con el bosque eterno y al territorio elfo. No tienen rey o líder oficial, pero todos siguen y respetan </w:t>
-      </w:r>
-      <w:r>
-        <w:rPr>
-          <w:sz w:val="24"/>
-          <w:szCs w:val="24"/>
-        </w:rPr>
-        <w:t>las decisiones del</w:t>
-      </w:r>
-      <w:r>
-        <w:rPr>
-          <w:sz w:val="24"/>
-          <w:szCs w:val="24"/>
-        </w:rPr>
-        <w:t xml:space="preserve"> viejo </w:t>
-      </w:r>
-      <w:proofErr w:type="spellStart"/>
-      <w:r>
-        <w:rPr>
-          <w:sz w:val="24"/>
-          <w:szCs w:val="24"/>
-        </w:rPr>
-        <w:t>Rasz</w:t>
-      </w:r>
-      <w:proofErr w:type="spellEnd"/>
-      <w:r>
-        <w:rPr>
-          <w:sz w:val="24"/>
-          <w:szCs w:val="24"/>
-        </w:rPr>
-        <w:t xml:space="preserve"> (</w:t>
-      </w:r>
-      <w:r>
-        <w:rPr>
-          <w:sz w:val="24"/>
-          <w:szCs w:val="24"/>
-        </w:rPr>
-        <w:t>hombre mitad tigre blanco</w:t>
-      </w:r>
-      <w:r>
-        <w:rPr>
-          <w:sz w:val="24"/>
-          <w:szCs w:val="24"/>
-        </w:rPr>
-        <w:t xml:space="preserve"> </w:t>
-      </w:r>
-      <w:r>
-        <w:rPr>
-          <w:sz w:val="24"/>
-          <w:szCs w:val="24"/>
-        </w:rPr>
-        <w:t xml:space="preserve">tiene numerosas </w:t>
-      </w:r>
-      <w:r>
-        <w:rPr>
-          <w:sz w:val="24"/>
-          <w:szCs w:val="24"/>
-        </w:rPr>
-        <w:t>heridas y cicatrices porque fu</w:t>
-      </w:r>
-      <w:r>
-        <w:rPr>
-          <w:sz w:val="24"/>
-          <w:szCs w:val="24"/>
-        </w:rPr>
-        <w:t xml:space="preserve">e esclavizado y torturado como un animal lo ponían a luchar contra animales y demás razas para entretenimiento logro escapar pero aún tiene los grilletes que le recuerdan la maldad humana) es </w:t>
+        <w:t xml:space="preserve">animal lo ponían a luchar contra animales y demás razas para entretenimiento logro escapar pero aún tiene los grilletes que le recuerdan la maldad humana) es </w:t>
       </w:r>
       <w:r>
         <w:rPr>
@@ -3379,7 +3390,7 @@
           <w:lang w:eastAsia="es-CR"/>
         </w:rPr>
         <w:pict>
-          <v:shape id="_x0000_i1040" type="#_x0000_t75" style="width:219.75pt;height:222pt">
+          <v:shape id="_x0000_i1040" type="#_x0000_t75" style="width:220pt;height:222pt">
             <v:imagedata r:id="rId22" o:title="images"/>
           </v:shape>
         </w:pict>
@@ -3398,9 +3409,8 @@
           <w:sz w:val="24"/>
           <w:szCs w:val="24"/>
         </w:rPr>
-        <w:lastRenderedPageBreak/>
         <w:pict>
-          <v:shape id="_x0000_i1041" type="#_x0000_t75" style="width:207.75pt;height:204pt">
+          <v:shape id="_x0000_i1041" type="#_x0000_t75" style="width:208pt;height:204pt">
             <v:imagedata r:id="rId23" o:title="hombretigre"/>
           </v:shape>
         </w:pict>
@@ -3430,6 +3440,7 @@
           <w:sz w:val="24"/>
           <w:szCs w:val="24"/>
         </w:rPr>
+        <w:lastRenderedPageBreak/>
         <w:pict>
           <v:shape id="_x0000_i1043" type="#_x0000_t75" style="width:210pt;height:189pt">
             <v:imagedata r:id="rId25" o:title="descarga (1)"/>
@@ -3442,7 +3453,7 @@
           <w:szCs w:val="24"/>
         </w:rPr>
         <w:pict>
-          <v:shape id="_x0000_i1044" type="#_x0000_t75" style="width:222pt;height:188.25pt">
+          <v:shape id="_x0000_i1044" type="#_x0000_t75" style="width:222pt;height:188.5pt">
             <v:imagedata r:id="rId26" o:title="rakshasa"/>
           </v:shape>
         </w:pict>
@@ -3793,116 +3804,116 @@
           <w:sz w:val="24"/>
           <w:szCs w:val="24"/>
         </w:rPr>
+        <w:t>V</w:t>
+      </w:r>
+      <w:r>
+        <w:rPr>
+          <w:sz w:val="24"/>
+          <w:szCs w:val="24"/>
+        </w:rPr>
+        <w:t>iven cerca del agua ya sean ríos, lag</w:t>
+      </w:r>
+      <w:r>
+        <w:rPr>
+          <w:sz w:val="24"/>
+          <w:szCs w:val="24"/>
+        </w:rPr>
+        <w:t xml:space="preserve">os y </w:t>
+      </w:r>
+      <w:r>
+        <w:rPr>
+          <w:sz w:val="24"/>
+          <w:szCs w:val="24"/>
+        </w:rPr>
+        <w:t>mares,</w:t>
+      </w:r>
+      <w:r>
+        <w:rPr>
+          <w:sz w:val="24"/>
+          <w:szCs w:val="24"/>
+        </w:rPr>
+        <w:t xml:space="preserve"> </w:t>
+      </w:r>
+      <w:r>
+        <w:rPr>
+          <w:sz w:val="24"/>
+          <w:szCs w:val="24"/>
+        </w:rPr>
+        <w:t>pero tienen un asent</w:t>
+      </w:r>
+      <w:r>
+        <w:rPr>
+          <w:sz w:val="24"/>
+          <w:szCs w:val="24"/>
+        </w:rPr>
+        <w:t xml:space="preserve">amiento principal en el Pantano </w:t>
+      </w:r>
+      <w:r>
+        <w:rPr>
+          <w:sz w:val="24"/>
+          <w:szCs w:val="24"/>
+        </w:rPr>
+        <w:t xml:space="preserve">donde </w:t>
+      </w:r>
+      <w:r>
+        <w:rPr>
+          <w:sz w:val="24"/>
+          <w:szCs w:val="24"/>
+        </w:rPr>
+        <w:t xml:space="preserve">se les puede encontrar en </w:t>
+      </w:r>
+      <w:r>
+        <w:rPr>
+          <w:sz w:val="24"/>
+          <w:szCs w:val="24"/>
+        </w:rPr>
+        <w:t xml:space="preserve">su </w:t>
+      </w:r>
+      <w:r>
+        <w:rPr>
+          <w:sz w:val="24"/>
+          <w:szCs w:val="24"/>
+        </w:rPr>
+        <w:t xml:space="preserve">mayor parte. </w:t>
+      </w:r>
+      <w:r>
+        <w:rPr>
+          <w:sz w:val="24"/>
+          <w:szCs w:val="24"/>
+        </w:rPr>
+        <w:t>N</w:t>
+      </w:r>
+      <w:r>
+        <w:rPr>
+          <w:sz w:val="24"/>
+          <w:szCs w:val="24"/>
+        </w:rPr>
+        <w:t>o tiene líder definido y viven cada uno por su cuenta contribuyendo con las necesidades</w:t>
+      </w:r>
+      <w:r>
+        <w:rPr>
+          <w:sz w:val="24"/>
+          <w:szCs w:val="24"/>
+        </w:rPr>
+        <w:t xml:space="preserve"> de la tribu.</w:t>
+      </w:r>
+    </w:p>
+    <w:p>
+      <w:pPr>
+        <w:jc w:val="both"/>
+        <w:rPr>
+          <w:sz w:val="24"/>
+          <w:szCs w:val="24"/>
+        </w:rPr>
+      </w:pPr>
+      <w:r>
+        <w:rPr>
+          <w:sz w:val="24"/>
+          <w:szCs w:val="24"/>
+        </w:rPr>
         <w:lastRenderedPageBreak/>
-        <w:t>V</w:t>
-      </w:r>
-      <w:r>
-        <w:rPr>
-          <w:sz w:val="24"/>
-          <w:szCs w:val="24"/>
-        </w:rPr>
-        <w:t>iven cerca del agua ya sean ríos, lag</w:t>
-      </w:r>
-      <w:r>
-        <w:rPr>
-          <w:sz w:val="24"/>
-          <w:szCs w:val="24"/>
-        </w:rPr>
-        <w:t xml:space="preserve">os y </w:t>
-      </w:r>
-      <w:r>
-        <w:rPr>
-          <w:sz w:val="24"/>
-          <w:szCs w:val="24"/>
-        </w:rPr>
-        <w:t>mares,</w:t>
-      </w:r>
-      <w:r>
-        <w:rPr>
-          <w:sz w:val="24"/>
-          <w:szCs w:val="24"/>
-        </w:rPr>
-        <w:t xml:space="preserve"> </w:t>
-      </w:r>
-      <w:r>
-        <w:rPr>
-          <w:sz w:val="24"/>
-          <w:szCs w:val="24"/>
-        </w:rPr>
-        <w:t>pero tienen un asent</w:t>
-      </w:r>
-      <w:r>
-        <w:rPr>
-          <w:sz w:val="24"/>
-          <w:szCs w:val="24"/>
-        </w:rPr>
-        <w:t xml:space="preserve">amiento principal en el Pantano </w:t>
-      </w:r>
-      <w:r>
-        <w:rPr>
-          <w:sz w:val="24"/>
-          <w:szCs w:val="24"/>
-        </w:rPr>
-        <w:t xml:space="preserve">donde </w:t>
-      </w:r>
-      <w:r>
-        <w:rPr>
-          <w:sz w:val="24"/>
-          <w:szCs w:val="24"/>
-        </w:rPr>
-        <w:t xml:space="preserve">se les puede encontrar en </w:t>
-      </w:r>
-      <w:r>
-        <w:rPr>
-          <w:sz w:val="24"/>
-          <w:szCs w:val="24"/>
-        </w:rPr>
-        <w:t xml:space="preserve">su </w:t>
-      </w:r>
-      <w:r>
-        <w:rPr>
-          <w:sz w:val="24"/>
-          <w:szCs w:val="24"/>
-        </w:rPr>
-        <w:t xml:space="preserve">mayor parte. </w:t>
-      </w:r>
-      <w:r>
-        <w:rPr>
-          <w:sz w:val="24"/>
-          <w:szCs w:val="24"/>
-        </w:rPr>
-        <w:t>N</w:t>
-      </w:r>
-      <w:r>
-        <w:rPr>
-          <w:sz w:val="24"/>
-          <w:szCs w:val="24"/>
-        </w:rPr>
-        <w:t>o tiene líder definido y viven cada uno por su cuenta contribuyendo con las necesidades</w:t>
-      </w:r>
-      <w:r>
-        <w:rPr>
-          <w:sz w:val="24"/>
-          <w:szCs w:val="24"/>
-        </w:rPr>
-        <w:t xml:space="preserve"> de la tribu.</w:t>
-      </w:r>
-    </w:p>
-    <w:p>
-      <w:pPr>
-        <w:jc w:val="both"/>
-        <w:rPr>
-          <w:sz w:val="24"/>
-          <w:szCs w:val="24"/>
-        </w:rPr>
-      </w:pPr>
-      <w:r>
-        <w:rPr>
-          <w:sz w:val="24"/>
-          <w:szCs w:val="24"/>
-        </w:rPr>
         <w:pict>
-          <v:shape id="_x0000_i1045" type="#_x0000_t75" style="width:194.25pt;height:158.25pt">
+          <v:shape id="_x0000_i1045" type="#_x0000_t75" style="width:194.5pt;height:158.5pt">
             <v:imagedata r:id="rId27" o:title="images (9)"/>
           </v:shape>
         </w:pict>
@@ -3913,7 +3924,7 @@
           <w:szCs w:val="24"/>
         </w:rPr>
         <w:pict>
-          <v:shape id="_x0000_i1046" type="#_x0000_t75" style="width:211.5pt;height:158.25pt">
+          <v:shape id="_x0000_i1046" type="#_x0000_t75" style="width:211.5pt;height:158.5pt">
             <v:imagedata r:id="rId28" o:title="descarga (14)"/>
           </v:shape>
         </w:pict>
@@ -3944,7 +3955,7 @@
           <w:szCs w:val="24"/>
         </w:rPr>
         <w:pict>
-          <v:shape id="_x0000_i1048" type="#_x0000_t75" style="width:206.25pt;height:176.25pt">
+          <v:shape id="_x0000_i1048" type="#_x0000_t75" style="width:206.5pt;height:176.5pt">
             <v:imagedata r:id="rId30" o:title="images (12)"/>
           </v:shape>
         </w:pict>
@@ -4045,7 +4056,7 @@
         </w:rPr>
         <w:lastRenderedPageBreak/>
         <w:pict>
-          <v:shape id="_x0000_i1049" type="#_x0000_t75" style="width:249pt;height:140.25pt">
+          <v:shape id="_x0000_i1049" type="#_x0000_t75" style="width:249pt;height:140.5pt">
             <v:imagedata r:id="rId31" o:title="asdasd"/>
           </v:shape>
         </w:pict>
@@ -4056,7 +4067,7 @@
           <w:szCs w:val="24"/>
         </w:rPr>
         <w:pict>
-          <v:shape id="_x0000_i1050" type="#_x0000_t75" style="width:160.5pt;height:140.25pt">
+          <v:shape id="_x0000_i1050" type="#_x0000_t75" style="width:160.5pt;height:140.5pt">
             <v:imagedata r:id="rId32" o:title="ogro"/>
           </v:shape>
         </w:pict>
@@ -4110,7 +4121,7 @@
           <w:szCs w:val="24"/>
         </w:rPr>
         <w:pict>
-          <v:shape id="_x0000_i1051" type="#_x0000_t75" style="width:221.25pt;height:147.75pt">
+          <v:shape id="_x0000_i1051" type="#_x0000_t75" style="width:221.5pt;height:148pt">
             <v:imagedata r:id="rId33" o:title="gigante_cab"/>
           </v:shape>
         </w:pict>
@@ -4121,7 +4132,7 @@
           <w:szCs w:val="24"/>
         </w:rPr>
         <w:pict>
-          <v:shape id="_x0000_i1052" type="#_x0000_t75" style="width:219.75pt;height:147pt">
+          <v:shape id="_x0000_i1052" type="#_x0000_t75" style="width:220pt;height:147pt">
             <v:imagedata r:id="rId34" o:title="gigante"/>
           </v:shape>
         </w:pict>
@@ -4209,7 +4220,7 @@
         </w:rPr>
         <w:lastRenderedPageBreak/>
         <w:pict>
-          <v:shape id="_x0000_i1053" type="#_x0000_t75" style="width:222.75pt;height:181.5pt">
+          <v:shape id="_x0000_i1053" type="#_x0000_t75" style="width:223pt;height:181.5pt">
             <v:imagedata r:id="rId35" o:title="descarga"/>
           </v:shape>
         </w:pict>
@@ -4220,7 +4231,7 @@
           <w:szCs w:val="24"/>
         </w:rPr>
         <w:pict>
-          <v:shape id="_x0000_i1054" type="#_x0000_t75" style="width:206.25pt;height:181.5pt">
+          <v:shape id="_x0000_i1054" type="#_x0000_t75" style="width:206.5pt;height:181.5pt">
             <v:imagedata r:id="rId36" o:title="images"/>
           </v:shape>
         </w:pict>
@@ -4377,7 +4388,7 @@
           <w:szCs w:val="24"/>
         </w:rPr>
         <w:pict>
-          <v:shape id="_x0000_i1055" type="#_x0000_t75" style="width:222.75pt;height:167.25pt">
+          <v:shape id="_x0000_i1055" type="#_x0000_t75" style="width:223pt;height:167.5pt">
             <v:imagedata r:id="rId37" o:title="vampiro"/>
           </v:shape>
         </w:pict>
@@ -4547,7 +4558,7 @@
           <w:szCs w:val="24"/>
         </w:rPr>
         <w:pict>
-          <v:shape id="_x0000_i1057" type="#_x0000_t75" style="width:213pt;height:179.25pt">
+          <v:shape id="_x0000_i1057" type="#_x0000_t75" style="width:213pt;height:179.5pt">
             <v:imagedata r:id="rId40" o:title="descarga (13)"/>
           </v:shape>
         </w:pict>
@@ -4763,7 +4774,7 @@
           <w:szCs w:val="24"/>
         </w:rPr>
         <w:pict>
-          <v:shape id="_x0000_i1058" type="#_x0000_t75" style="width:441.75pt;height:261.75pt">
+          <v:shape id="_x0000_i1058" type="#_x0000_t75" style="width:442pt;height:262pt">
             <v:imagedata r:id="rId41" o:title="dragon"/>
           </v:shape>
         </w:pict>
@@ -5058,6 +5069,7 @@
           <w:sz w:val="24"/>
           <w:szCs w:val="24"/>
         </w:rPr>
+        <w:lastRenderedPageBreak/>
         <w:t>Lo normal es verlos con jinetes orcos quienes roban los huevo</w:t>
       </w:r>
       <w:r>
@@ -5125,7 +5137,7 @@
           <w:szCs w:val="24"/>
         </w:rPr>
         <w:pict>
-          <v:shape id="_x0000_i1059" type="#_x0000_t75" style="width:441.75pt;height:246pt">
+          <v:shape id="_x0000_i1059" type="#_x0000_t75" style="width:442pt;height:246pt">
             <v:imagedata r:id="rId42" o:title="wyvern_cab"/>
           </v:shape>
         </w:pict>
@@ -5266,7 +5278,15 @@
           <w:sz w:val="24"/>
           <w:szCs w:val="24"/>
         </w:rPr>
-        <w:t>Pueden ser entrenados como monturas, pero es una tarea que requiere cierto tiempo. Una vez entrenados, los grifos son leales y defienden a su jinete hasta la muerte. Son muy valientes y luchan contra toda criatura a la que consideren una amenaza sin pensárselo dos veces. El jinete y grifo quedan unidos de por vida. Es muy habitual que sean montados por elfos silvestres, con los que mantienen una relación muy estrecha.</w:t>
+        <w:t xml:space="preserve">Pueden ser entrenados como monturas, pero es una tarea que requiere cierto tiempo. Una vez entrenados, los grifos son leales y defienden a su jinete hasta la muerte. Son muy valientes y luchan contra toda criatura a la que consideren una </w:t>
+      </w:r>
+      <w:r>
+        <w:rPr>
+          <w:sz w:val="24"/>
+          <w:szCs w:val="24"/>
+        </w:rPr>
+        <w:lastRenderedPageBreak/>
+        <w:t>amenaza sin pensárselo dos veces. El jinete y grifo quedan unidos de por vida. Es muy habitual que sean montados por elfos silvestres, con los que mantienen una relación muy estrecha.</w:t>
       </w:r>
     </w:p>
     <w:p>
@@ -5292,7 +5312,7 @@
           <w:szCs w:val="24"/>
         </w:rPr>
         <w:pict>
-          <v:shape id="_x0000_i1060" type="#_x0000_t75" style="width:432.75pt;height:229.5pt">
+          <v:shape id="_x0000_i1060" type="#_x0000_t75" style="width:433pt;height:229.5pt">
             <v:imagedata r:id="rId43" o:title="grifo"/>
           </v:shape>
         </w:pict>
@@ -5492,6 +5512,7 @@
           <w:sz w:val="24"/>
           <w:szCs w:val="24"/>
         </w:rPr>
+        <w:lastRenderedPageBreak/>
         <w:t xml:space="preserve">Los grifos </w:t>
       </w:r>
       <w:r>
@@ -5623,7 +5644,6 @@
           <w:sz w:val="24"/>
           <w:szCs w:val="24"/>
         </w:rPr>
-        <w:lastRenderedPageBreak/>
         <w:t xml:space="preserve">Lo usual es ver a un </w:t>
       </w:r>
       <w:proofErr w:type="spellStart"/>
@@ -5671,7 +5691,7 @@
           <w:szCs w:val="24"/>
         </w:rPr>
         <w:pict>
-          <v:shape id="_x0000_i1071" type="#_x0000_t75" style="width:425.25pt;height:245.25pt">
+          <v:shape id="_x0000_i1061" type="#_x0000_t75" style="width:425.5pt;height:245.5pt">
             <v:imagedata r:id="rId44" o:title="pegaso"/>
           </v:shape>
         </w:pict>
@@ -5724,7 +5744,7 @@
       </w:pPr>
     </w:pPrDefault>
   </w:docDefaults>
-  <w:latentStyles w:defLockedState="0" w:defUIPriority="99" w:defSemiHidden="0" w:defUnhideWhenUsed="0" w:defQFormat="0" w:count="371">
+  <w:latentStyles w:defLockedState="0" w:defUIPriority="99" w:defSemiHidden="0" w:defUnhideWhenUsed="0" w:defQFormat="0" w:count="374">
     <w:lsdException w:name="Normal" w:uiPriority="0" w:qFormat="1"/>
     <w:lsdException w:name="heading 1" w:uiPriority="9" w:qFormat="1"/>
     <w:lsdException w:name="heading 2" w:semiHidden="1" w:uiPriority="9" w:unhideWhenUsed="1" w:qFormat="1"/>
@@ -5830,7 +5850,6 @@
     <w:lsdException w:name="HTML Sample" w:semiHidden="1" w:unhideWhenUsed="1"/>
     <w:lsdException w:name="HTML Typewriter" w:semiHidden="1" w:unhideWhenUsed="1"/>
     <w:lsdException w:name="HTML Variable" w:semiHidden="1" w:unhideWhenUsed="1"/>
-    <w:lsdException w:name="Normal Table" w:semiHidden="1" w:unhideWhenUsed="1"/>
     <w:lsdException w:name="annotation subject" w:semiHidden="1" w:unhideWhenUsed="1"/>
     <w:lsdException w:name="No List" w:semiHidden="1" w:unhideWhenUsed="1"/>
     <w:lsdException w:name="Outline List 1" w:semiHidden="1" w:unhideWhenUsed="1"/>
@@ -5875,7 +5894,6 @@
     <w:lsdException w:name="Table Professional" w:semiHidden="1" w:unhideWhenUsed="1"/>
     <w:lsdException w:name="Table Subtle 1" w:semiHidden="1" w:unhideWhenUsed="1"/>
     <w:lsdException w:name="Table Subtle 2" w:semiHidden="1" w:unhideWhenUsed="1"/>
-    <w:lsdException w:name="Table Web 1" w:semiHidden="1" w:unhideWhenUsed="1"/>
     <w:lsdException w:name="Table Web 2" w:semiHidden="1" w:unhideWhenUsed="1"/>
     <w:lsdException w:name="Table Web 3" w:semiHidden="1" w:unhideWhenUsed="1"/>
     <w:lsdException w:name="Balloon Text" w:semiHidden="1" w:unhideWhenUsed="1"/>
@@ -6096,6 +6114,9 @@
     <w:lsdException w:name="List Table 5 Dark Accent 6" w:uiPriority="50"/>
     <w:lsdException w:name="List Table 6 Colorful Accent 6" w:uiPriority="51"/>
     <w:lsdException w:name="List Table 7 Colorful Accent 6" w:uiPriority="52"/>
+    <w:lsdException w:name="Mention" w:semiHidden="1" w:unhideWhenUsed="1"/>
+    <w:lsdException w:name="Smart Hyperlink" w:semiHidden="1" w:unhideWhenUsed="1"/>
+    <w:lsdException w:name="Hashtag" w:semiHidden="1" w:unhideWhenUsed="1"/>
   </w:latentStyles>
   <w:style w:type="paragraph" w:default="1" w:styleId="Normal">
     <w:name w:val="Normal"/>
@@ -6132,93 +6153,58 @@
 </file>
 
 <file path=word/theme/theme1.xml><?xml version="1.0" encoding="utf-8"?>
-<a:theme xmlns:a="http://schemas.openxmlformats.org/drawingml/2006/main" name="Tema de Office">
+<a:theme xmlns:a="http://schemas.openxmlformats.org/drawingml/2006/main" name="View">
   <a:themeElements>
-    <a:clrScheme name="Office">
+    <a:clrScheme name="View">
       <a:dk1>
-        <a:sysClr val="windowText" lastClr="000000"/>
+        <a:srgbClr val="000000"/>
       </a:dk1>
       <a:lt1>
-        <a:sysClr val="window" lastClr="FFFFFF"/>
+        <a:srgbClr val="FFFFFF"/>
       </a:lt1>
       <a:dk2>
-        <a:srgbClr val="44546A"/>
+        <a:srgbClr val="46464A"/>
       </a:dk2>
       <a:lt2>
-        <a:srgbClr val="E7E6E6"/>
+        <a:srgbClr val="D6D3CC"/>
       </a:lt2>
       <a:accent1>
-        <a:srgbClr val="5B9BD5"/>
+        <a:srgbClr val="6F6F74"/>
       </a:accent1>
       <a:accent2>
-        <a:srgbClr val="ED7D31"/>
+        <a:srgbClr val="92A9B9"/>
       </a:accent2>
       <a:accent3>
-        <a:srgbClr val="A5A5A5"/>
+        <a:srgbClr val="A7B789"/>
       </a:accent3>
       <a:accent4>
-        <a:srgbClr val="FFC000"/>
+        <a:srgbClr val="B9A489"/>
       </a:accent4>
       <a:accent5>
-        <a:srgbClr val="4472C4"/>
+        <a:srgbClr val="8D6374"/>
       </a:accent5>
       <a:accent6>
-        <a:srgbClr val="70AD47"/>
+        <a:srgbClr val="9B7362"/>
       </a:accent6>
       <a:hlink>
-        <a:srgbClr val="0563C1"/>
+        <a:srgbClr val="67AABF"/>
       </a:hlink>
       <a:folHlink>
-        <a:srgbClr val="954F72"/>
+        <a:srgbClr val="ABAFA5"/>
       </a:folHlink>
     </a:clrScheme>
-    <a:fontScheme name="Office">
+    <a:fontScheme name="View">
       <a:majorFont>
-        <a:latin typeface="Calibri Light" panose="020F0302020204030204"/>
+        <a:latin typeface="Century Schoolbook" panose="02040604050505020304"/>
         <a:ea typeface=""/>
         <a:cs typeface=""/>
-        <a:font script="Jpan" typeface="游ゴシック Light"/>
+        <a:font script="Jpan" typeface="ＭＳ ゴシック"/>
         <a:font script="Hang" typeface="맑은 고딕"/>
-        <a:font script="Hans" typeface="等线 Light"/>
+        <a:font script="Hans" typeface="宋体"/>
         <a:font script="Hant" typeface="新細明體"/>
-        <a:font script="Arab" typeface="Times New Roman"/>
-        <a:font script="Hebr" typeface="Times New Roman"/>
-        <a:font script="Thai" typeface="Angsana New"/>
-        <a:font script="Ethi" typeface="Nyala"/>
-        <a:font script="Beng" typeface="Vrinda"/>
-        <a:font script="Gujr" typeface="Shruti"/>
-        <a:font script="Khmr" typeface="MoolBoran"/>
-        <a:font script="Knda" typeface="Tunga"/>
-        <a:font script="Guru" typeface="Raavi"/>
-        <a:font script="Cans" typeface="Euphemia"/>
-        <a:font script="Cher" typeface="Plantagenet Cherokee"/>
-        <a:font script="Yiii" typeface="Microsoft Yi Baiti"/>
-        <a:font script="Tibt" typeface="Microsoft Himalaya"/>
-        <a:font script="Thaa" typeface="MV Boli"/>
-        <a:font script="Deva" typeface="Mangal"/>
-        <a:font script="Telu" typeface="Gautami"/>
-        <a:font script="Taml" typeface="Latha"/>
-        <a:font script="Syrc" typeface="Estrangelo Edessa"/>
-        <a:font script="Orya" typeface="Kalinga"/>
-        <a:font script="Mlym" typeface="Kartika"/>
-        <a:font script="Laoo" typeface="DokChampa"/>
-        <a:font script="Sinh" typeface="Iskoola Pota"/>
-        <a:font script="Mong" typeface="Mongolian Baiti"/>
-        <a:font script="Viet" typeface="Times New Roman"/>
-        <a:font script="Uigh" typeface="Microsoft Uighur"/>
-        <a:font script="Geor" typeface="Sylfaen"/>
-      </a:majorFont>
-      <a:minorFont>
-        <a:latin typeface="Calibri" panose="020F0502020204030204"/>
-        <a:ea typeface=""/>
-        <a:cs typeface=""/>
-        <a:font script="Jpan" typeface="游明朝"/>
-        <a:font script="Hang" typeface="맑은 고딕"/>
-        <a:font script="Hans" typeface="等线"/>
-        <a:font script="Hant" typeface="新細明體"/>
-        <a:font script="Arab" typeface="Arial"/>
-        <a:font script="Hebr" typeface="Arial"/>
-        <a:font script="Thai" typeface="Cordia New"/>
+        <a:font script="Arab" typeface="Tahoma"/>
+        <a:font script="Hebr" typeface="Gisha"/>
+        <a:font script="Thai" typeface="DilleniaUPC"/>
         <a:font script="Ethi" typeface="Nyala"/>
         <a:font script="Beng" typeface="Vrinda"/>
         <a:font script="Gujr" typeface="Shruti"/>
@@ -6239,90 +6225,86 @@
         <a:font script="Laoo" typeface="DokChampa"/>
         <a:font script="Sinh" typeface="Iskoola Pota"/>
         <a:font script="Mong" typeface="Mongolian Baiti"/>
-        <a:font script="Viet" typeface="Arial"/>
+        <a:font script="Viet" typeface="Tahoma"/>
+        <a:font script="Uigh" typeface="Microsoft Uighur"/>
+        <a:font script="Geor" typeface="Sylfaen"/>
+      </a:majorFont>
+      <a:minorFont>
+        <a:latin typeface="Century Schoolbook" panose="02040604050505020304"/>
+        <a:ea typeface=""/>
+        <a:cs typeface=""/>
+        <a:font script="Jpan" typeface="ＭＳ ゴシック"/>
+        <a:font script="Hang" typeface="맑은 고딕"/>
+        <a:font script="Hans" typeface="宋体"/>
+        <a:font script="Hant" typeface="新細明體"/>
+        <a:font script="Arab" typeface="Tahoma"/>
+        <a:font script="Hebr" typeface="Gisha"/>
+        <a:font script="Thai" typeface="DilleniaUPC"/>
+        <a:font script="Ethi" typeface="Nyala"/>
+        <a:font script="Beng" typeface="Vrinda"/>
+        <a:font script="Gujr" typeface="Shruti"/>
+        <a:font script="Khmr" typeface="DaunPenh"/>
+        <a:font script="Knda" typeface="Tunga"/>
+        <a:font script="Guru" typeface="Raavi"/>
+        <a:font script="Cans" typeface="Euphemia"/>
+        <a:font script="Cher" typeface="Plantagenet Cherokee"/>
+        <a:font script="Yiii" typeface="Microsoft Yi Baiti"/>
+        <a:font script="Tibt" typeface="Microsoft Himalaya"/>
+        <a:font script="Thaa" typeface="MV Boli"/>
+        <a:font script="Deva" typeface="Mangal"/>
+        <a:font script="Telu" typeface="Gautami"/>
+        <a:font script="Taml" typeface="Latha"/>
+        <a:font script="Syrc" typeface="Estrangelo Edessa"/>
+        <a:font script="Orya" typeface="Kalinga"/>
+        <a:font script="Mlym" typeface="Kartika"/>
+        <a:font script="Laoo" typeface="DokChampa"/>
+        <a:font script="Sinh" typeface="Iskoola Pota"/>
+        <a:font script="Mong" typeface="Mongolian Baiti"/>
+        <a:font script="Viet" typeface="Verdana"/>
         <a:font script="Uigh" typeface="Microsoft Uighur"/>
         <a:font script="Geor" typeface="Sylfaen"/>
       </a:minorFont>
     </a:fontScheme>
-    <a:fmtScheme name="Office">
+    <a:fmtScheme name="View">
       <a:fillStyleLst>
         <a:solidFill>
           <a:schemeClr val="phClr"/>
         </a:solidFill>
-        <a:gradFill rotWithShape="1">
-          <a:gsLst>
-            <a:gs pos="0">
-              <a:schemeClr val="phClr">
-                <a:lumMod val="110000"/>
-                <a:satMod val="105000"/>
-                <a:tint val="67000"/>
-              </a:schemeClr>
-            </a:gs>
-            <a:gs pos="50000">
-              <a:schemeClr val="phClr">
-                <a:lumMod val="105000"/>
-                <a:satMod val="103000"/>
-                <a:tint val="73000"/>
-              </a:schemeClr>
-            </a:gs>
-            <a:gs pos="100000">
-              <a:schemeClr val="phClr">
-                <a:lumMod val="105000"/>
-                <a:satMod val="109000"/>
-                <a:tint val="81000"/>
-              </a:schemeClr>
-            </a:gs>
-          </a:gsLst>
-          <a:lin ang="5400000" scaled="0"/>
-        </a:gradFill>
-        <a:gradFill rotWithShape="1">
-          <a:gsLst>
-            <a:gs pos="0">
-              <a:schemeClr val="phClr">
-                <a:satMod val="103000"/>
-                <a:lumMod val="102000"/>
-                <a:tint val="94000"/>
-              </a:schemeClr>
-            </a:gs>
-            <a:gs pos="50000">
-              <a:schemeClr val="phClr">
-                <a:satMod val="110000"/>
-                <a:lumMod val="100000"/>
-                <a:shade val="100000"/>
-              </a:schemeClr>
-            </a:gs>
-            <a:gs pos="100000">
-              <a:schemeClr val="phClr">
-                <a:lumMod val="99000"/>
-                <a:satMod val="120000"/>
-                <a:shade val="78000"/>
-              </a:schemeClr>
-            </a:gs>
-          </a:gsLst>
-          <a:lin ang="5400000" scaled="0"/>
-        </a:gradFill>
+        <a:solidFill>
+          <a:schemeClr val="phClr">
+            <a:tint val="60000"/>
+            <a:satMod val="120000"/>
+          </a:schemeClr>
+        </a:solidFill>
+        <a:solidFill>
+          <a:schemeClr val="phClr">
+            <a:shade val="75000"/>
+            <a:satMod val="160000"/>
+          </a:schemeClr>
+        </a:solidFill>
       </a:fillStyleLst>
       <a:lnStyleLst>
-        <a:ln w="6350" cap="flat" cmpd="sng" algn="ctr">
+        <a:ln w="9525" cap="flat" cmpd="sng" algn="ctr">
           <a:solidFill>
             <a:schemeClr val="phClr"/>
           </a:solidFill>
           <a:prstDash val="solid"/>
-          <a:miter lim="800000"/>
         </a:ln>
-        <a:ln w="12700" cap="flat" cmpd="sng" algn="ctr">
+        <a:ln w="13970" cap="flat" cmpd="sng" algn="ctr">
           <a:solidFill>
             <a:schemeClr val="phClr"/>
           </a:solidFill>
           <a:prstDash val="solid"/>
-          <a:miter lim="800000"/>
         </a:ln>
-        <a:ln w="19050" cap="flat" cmpd="sng" algn="ctr">
+        <a:ln w="17145" cap="flat" cmpd="sng" algn="ctr">
           <a:solidFill>
-            <a:schemeClr val="phClr"/>
+            <a:schemeClr val="phClr">
+              <a:shade val="95000"/>
+              <a:alpha val="95000"/>
+              <a:satMod val="150000"/>
+            </a:schemeClr>
           </a:solidFill>
           <a:prstDash val="solid"/>
-          <a:miter lim="800000"/>
         </a:ln>
       </a:lnStyleLst>
       <a:effectStyleLst>
@@ -6330,16 +6312,52 @@
           <a:effectLst/>
         </a:effectStyle>
         <a:effectStyle>
-          <a:effectLst/>
+          <a:effectLst>
+            <a:outerShdw blurRad="50800" dist="15240" dir="5400000" algn="tl" rotWithShape="0">
+              <a:srgbClr val="000000">
+                <a:alpha val="75000"/>
+              </a:srgbClr>
+            </a:outerShdw>
+          </a:effectLst>
+          <a:scene3d>
+            <a:camera prst="orthographicFront">
+              <a:rot lat="0" lon="0" rev="0"/>
+            </a:camera>
+            <a:lightRig rig="brightRoom" dir="tl"/>
+          </a:scene3d>
+          <a:sp3d contourW="9525" prstMaterial="flat">
+            <a:bevelT w="0" h="0" prst="coolSlant"/>
+            <a:contourClr>
+              <a:schemeClr val="phClr">
+                <a:shade val="35000"/>
+                <a:satMod val="130000"/>
+              </a:schemeClr>
+            </a:contourClr>
+          </a:sp3d>
         </a:effectStyle>
         <a:effectStyle>
           <a:effectLst>
-            <a:outerShdw blurRad="57150" dist="19050" dir="5400000" algn="ctr" rotWithShape="0">
+            <a:outerShdw blurRad="76200" dist="25400" dir="5400000" algn="tl" rotWithShape="0">
               <a:srgbClr val="000000">
-                <a:alpha val="63000"/>
+                <a:alpha val="55000"/>
               </a:srgbClr>
             </a:outerShdw>
           </a:effectLst>
+          <a:scene3d>
+            <a:camera prst="orthographicFront">
+              <a:rot lat="0" lon="0" rev="0"/>
+            </a:camera>
+            <a:lightRig rig="brightRoom" dir="tl"/>
+          </a:scene3d>
+          <a:sp3d contourW="19050" prstMaterial="flat">
+            <a:bevelT w="0" h="0" prst="coolSlant"/>
+            <a:contourClr>
+              <a:schemeClr val="phClr">
+                <a:shade val="25000"/>
+                <a:satMod val="140000"/>
+              </a:schemeClr>
+            </a:contourClr>
+          </a:sp3d>
         </a:effectStyle>
       </a:effectStyleLst>
       <a:bgFillStyleLst>
@@ -6356,28 +6374,23 @@
           <a:gsLst>
             <a:gs pos="0">
               <a:schemeClr val="phClr">
-                <a:tint val="93000"/>
-                <a:satMod val="150000"/>
+                <a:tint val="94000"/>
                 <a:shade val="98000"/>
+                <a:satMod val="130000"/>
                 <a:lumMod val="102000"/>
-              </a:schemeClr>
-            </a:gs>
-            <a:gs pos="50000">
-              <a:schemeClr val="phClr">
-                <a:tint val="98000"/>
-                <a:satMod val="130000"/>
-                <a:shade val="90000"/>
-                <a:lumMod val="103000"/>
               </a:schemeClr>
             </a:gs>
             <a:gs pos="100000">
               <a:schemeClr val="phClr">
-                <a:shade val="63000"/>
-                <a:satMod val="120000"/>
+                <a:tint val="98000"/>
+                <a:shade val="78000"/>
+                <a:satMod val="140000"/>
               </a:schemeClr>
             </a:gs>
           </a:gsLst>
-          <a:lin ang="5400000" scaled="0"/>
+          <a:path path="circle">
+            <a:fillToRect l="100000" t="100000" r="100000" b="100000"/>
+          </a:path>
         </a:gradFill>
       </a:bgFillStyleLst>
     </a:fmtScheme>
@@ -6386,7 +6399,7 @@
   <a:extraClrSchemeLst/>
   <a:extLst>
     <a:ext uri="{05A4C25C-085E-4340-85A3-A5531E510DB2}">
-      <thm15:themeFamily xmlns:thm15="http://schemas.microsoft.com/office/thememl/2012/main" name="Office Theme" id="{62F939B6-93AF-4DB8-9C6B-D6C7DFDC589F}" vid="{4A3C46E8-61CC-4603-A589-7422A47A8E4A}"/>
+      <thm15:themeFamily xmlns:thm15="http://schemas.microsoft.com/office/thememl/2012/main" name="View" id="{BA0EB5A6-F2D4-4F82-977B-64ADEE4A2A69}" vid="{3969A8A2-35DB-4E3B-8885-16FD20568674}"/>
     </a:ext>
   </a:extLst>
 </a:theme>

</xml_diff>